<commit_message>
1. predavanje NASP + kod algoritama
</commit_message>
<xml_diff>
--- a/1. semestar - diplomski/NASP/NASP skripta - predavanja.docx
+++ b/1. semestar - diplomski/NASP/NASP skripta - predavanja.docx
@@ -249,13 +249,7 @@
                                 <w:rPr>
                                   <w:rFonts w:ascii="Cambria Math" w:hAnsi="Cambria Math"/>
                                 </w:rPr>
-                                <m:t>l</m:t>
-                              </m:r>
-                              <m:r>
-                                <w:rPr>
-                                  <w:rFonts w:ascii="Cambria Math" w:hAnsi="Cambria Math"/>
-                                </w:rPr>
-                                <m:t xml:space="preserve">= </m:t>
+                                <m:t xml:space="preserve">l= </m:t>
                               </m:r>
                               <m:sSup>
                                 <m:sSupPr>
@@ -279,13 +273,13 @@
                                     <w:rPr>
                                       <w:rFonts w:ascii="Cambria Math" w:hAnsi="Cambria Math"/>
                                     </w:rPr>
-                                    <m:t>h</m:t>
+                                    <m:t>h-</m:t>
                                   </m:r>
                                   <m:r>
                                     <w:rPr>
                                       <w:rFonts w:ascii="Cambria Math" w:hAnsi="Cambria Math"/>
                                     </w:rPr>
-                                    <m:t>-1</m:t>
+                                    <m:t>1</m:t>
                                   </m:r>
                                 </m:sup>
                               </m:sSup>
@@ -303,13 +297,7 @@
                                 <w:rPr>
                                   <w:rFonts w:ascii="Cambria Math" w:hAnsi="Cambria Math"/>
                                 </w:rPr>
-                                <m:t>i</m:t>
-                              </m:r>
-                              <m:r>
-                                <w:rPr>
-                                  <w:rFonts w:ascii="Cambria Math" w:hAnsi="Cambria Math"/>
-                                </w:rPr>
-                                <m:t xml:space="preserve">= </m:t>
+                                <m:t xml:space="preserve">i= </m:t>
                               </m:r>
                               <m:sSup>
                                 <m:sSupPr>
@@ -333,13 +321,13 @@
                                     <w:rPr>
                                       <w:rFonts w:ascii="Cambria Math" w:hAnsi="Cambria Math"/>
                                     </w:rPr>
-                                    <m:t>h</m:t>
+                                    <m:t>h-</m:t>
                                   </m:r>
                                   <m:r>
                                     <w:rPr>
                                       <w:rFonts w:ascii="Cambria Math" w:hAnsi="Cambria Math"/>
                                     </w:rPr>
-                                    <m:t>-1</m:t>
+                                    <m:t>1</m:t>
                                   </m:r>
                                 </m:sup>
                               </m:sSup>
@@ -363,19 +351,7 @@
                                 <w:rPr>
                                   <w:rFonts w:ascii="Cambria Math" w:hAnsi="Cambria Math"/>
                                 </w:rPr>
-                                <m:t>h</m:t>
-                              </m:r>
-                              <m:r>
-                                <w:rPr>
-                                  <w:rFonts w:ascii="Cambria Math" w:hAnsi="Cambria Math"/>
-                                </w:rPr>
-                                <m:t>=</m:t>
-                              </m:r>
-                              <m:r>
-                                <w:rPr>
-                                  <w:rFonts w:ascii="Cambria Math" w:hAnsi="Cambria Math"/>
-                                </w:rPr>
-                                <m:t xml:space="preserve"> </m:t>
+                                <m:t xml:space="preserve">h= </m:t>
                               </m:r>
                               <m:func>
                                 <m:funcPr>
@@ -527,13 +503,7 @@
                           <w:rPr>
                             <w:rFonts w:ascii="Cambria Math" w:hAnsi="Cambria Math"/>
                           </w:rPr>
-                          <m:t>l</m:t>
-                        </m:r>
-                        <m:r>
-                          <w:rPr>
-                            <w:rFonts w:ascii="Cambria Math" w:hAnsi="Cambria Math"/>
-                          </w:rPr>
-                          <m:t xml:space="preserve">= </m:t>
+                          <m:t xml:space="preserve">l= </m:t>
                         </m:r>
                         <m:sSup>
                           <m:sSupPr>
@@ -557,13 +527,13 @@
                               <w:rPr>
                                 <w:rFonts w:ascii="Cambria Math" w:hAnsi="Cambria Math"/>
                               </w:rPr>
-                              <m:t>h</m:t>
+                              <m:t>h-</m:t>
                             </m:r>
                             <m:r>
                               <w:rPr>
                                 <w:rFonts w:ascii="Cambria Math" w:hAnsi="Cambria Math"/>
                               </w:rPr>
-                              <m:t>-1</m:t>
+                              <m:t>1</m:t>
                             </m:r>
                           </m:sup>
                         </m:sSup>
@@ -581,13 +551,7 @@
                           <w:rPr>
                             <w:rFonts w:ascii="Cambria Math" w:hAnsi="Cambria Math"/>
                           </w:rPr>
-                          <m:t>i</m:t>
-                        </m:r>
-                        <m:r>
-                          <w:rPr>
-                            <w:rFonts w:ascii="Cambria Math" w:hAnsi="Cambria Math"/>
-                          </w:rPr>
-                          <m:t xml:space="preserve">= </m:t>
+                          <m:t xml:space="preserve">i= </m:t>
                         </m:r>
                         <m:sSup>
                           <m:sSupPr>
@@ -611,13 +575,13 @@
                               <w:rPr>
                                 <w:rFonts w:ascii="Cambria Math" w:hAnsi="Cambria Math"/>
                               </w:rPr>
-                              <m:t>h</m:t>
+                              <m:t>h-</m:t>
                             </m:r>
                             <m:r>
                               <w:rPr>
                                 <w:rFonts w:ascii="Cambria Math" w:hAnsi="Cambria Math"/>
                               </w:rPr>
-                              <m:t>-1</m:t>
+                              <m:t>1</m:t>
                             </m:r>
                           </m:sup>
                         </m:sSup>
@@ -641,19 +605,7 @@
                           <w:rPr>
                             <w:rFonts w:ascii="Cambria Math" w:hAnsi="Cambria Math"/>
                           </w:rPr>
-                          <m:t>h</m:t>
-                        </m:r>
-                        <m:r>
-                          <w:rPr>
-                            <w:rFonts w:ascii="Cambria Math" w:hAnsi="Cambria Math"/>
-                          </w:rPr>
-                          <m:t>=</m:t>
-                        </m:r>
-                        <m:r>
-                          <w:rPr>
-                            <w:rFonts w:ascii="Cambria Math" w:hAnsi="Cambria Math"/>
-                          </w:rPr>
-                          <m:t xml:space="preserve"> </m:t>
+                          <m:t xml:space="preserve">h= </m:t>
                         </m:r>
                         <m:func>
                           <m:funcPr>
@@ -1162,19 +1114,7 @@
                                 <w:rPr>
                                   <w:rFonts w:ascii="Cambria Math" w:hAnsi="Cambria Math"/>
                                 </w:rPr>
-                                <m:t>n</m:t>
-                              </m:r>
-                              <m:r>
-                                <w:rPr>
-                                  <w:rFonts w:ascii="Cambria Math" w:hAnsi="Cambria Math"/>
-                                </w:rPr>
-                                <m:t>≤</m:t>
-                              </m:r>
-                              <m:r>
-                                <w:rPr>
-                                  <w:rFonts w:ascii="Cambria Math" w:hAnsi="Cambria Math"/>
-                                </w:rPr>
-                                <m:t xml:space="preserve"> </m:t>
+                                <m:t xml:space="preserve">n≤ </m:t>
                               </m:r>
                               <m:sSup>
                                 <m:sSupPr>
@@ -1222,19 +1162,7 @@
                                 <w:rPr>
                                   <w:rFonts w:ascii="Cambria Math" w:hAnsi="Cambria Math"/>
                                 </w:rPr>
-                                <m:t>l</m:t>
-                              </m:r>
-                              <m:r>
-                                <w:rPr>
-                                  <w:rFonts w:ascii="Cambria Math" w:hAnsi="Cambria Math"/>
-                                </w:rPr>
-                                <m:t>≤</m:t>
-                              </m:r>
-                              <m:r>
-                                <w:rPr>
-                                  <w:rFonts w:ascii="Cambria Math" w:hAnsi="Cambria Math"/>
-                                </w:rPr>
-                                <m:t xml:space="preserve"> </m:t>
+                                <m:t xml:space="preserve">l≤ </m:t>
                               </m:r>
                               <m:sSup>
                                 <m:sSupPr>
@@ -1258,7 +1186,13 @@
                                     <w:rPr>
                                       <w:rFonts w:ascii="Cambria Math" w:hAnsi="Cambria Math"/>
                                     </w:rPr>
-                                    <m:t>h-1</m:t>
+                                    <m:t>h-</m:t>
+                                  </m:r>
+                                  <m:r>
+                                    <w:rPr>
+                                      <w:rFonts w:ascii="Cambria Math" w:hAnsi="Cambria Math"/>
+                                    </w:rPr>
+                                    <m:t>1</m:t>
                                   </m:r>
                                 </m:sup>
                               </m:sSup>
@@ -1276,19 +1210,7 @@
                                 <w:rPr>
                                   <w:rFonts w:ascii="Cambria Math" w:hAnsi="Cambria Math"/>
                                 </w:rPr>
-                                <m:t>i</m:t>
-                              </m:r>
-                              <m:r>
-                                <w:rPr>
-                                  <w:rFonts w:ascii="Cambria Math" w:hAnsi="Cambria Math"/>
-                                </w:rPr>
-                                <m:t>≤</m:t>
-                              </m:r>
-                              <m:r>
-                                <w:rPr>
-                                  <w:rFonts w:ascii="Cambria Math" w:hAnsi="Cambria Math"/>
-                                </w:rPr>
-                                <m:t xml:space="preserve"> </m:t>
+                                <m:t xml:space="preserve">i≤ </m:t>
                               </m:r>
                               <m:sSup>
                                 <m:sSupPr>
@@ -1312,7 +1234,13 @@
                                     <w:rPr>
                                       <w:rFonts w:ascii="Cambria Math" w:hAnsi="Cambria Math"/>
                                     </w:rPr>
-                                    <m:t>h-1</m:t>
+                                    <m:t>h-</m:t>
+                                  </m:r>
+                                  <m:r>
+                                    <w:rPr>
+                                      <w:rFonts w:ascii="Cambria Math" w:hAnsi="Cambria Math"/>
+                                    </w:rPr>
+                                    <m:t>1</m:t>
                                   </m:r>
                                 </m:sup>
                               </m:sSup>
@@ -1469,19 +1397,7 @@
                           <w:rPr>
                             <w:rFonts w:ascii="Cambria Math" w:hAnsi="Cambria Math"/>
                           </w:rPr>
-                          <m:t>n</m:t>
-                        </m:r>
-                        <m:r>
-                          <w:rPr>
-                            <w:rFonts w:ascii="Cambria Math" w:hAnsi="Cambria Math"/>
-                          </w:rPr>
-                          <m:t>≤</m:t>
-                        </m:r>
-                        <m:r>
-                          <w:rPr>
-                            <w:rFonts w:ascii="Cambria Math" w:hAnsi="Cambria Math"/>
-                          </w:rPr>
-                          <m:t xml:space="preserve"> </m:t>
+                          <m:t xml:space="preserve">n≤ </m:t>
                         </m:r>
                         <m:sSup>
                           <m:sSupPr>
@@ -1529,19 +1445,7 @@
                           <w:rPr>
                             <w:rFonts w:ascii="Cambria Math" w:hAnsi="Cambria Math"/>
                           </w:rPr>
-                          <m:t>l</m:t>
-                        </m:r>
-                        <m:r>
-                          <w:rPr>
-                            <w:rFonts w:ascii="Cambria Math" w:hAnsi="Cambria Math"/>
-                          </w:rPr>
-                          <m:t>≤</m:t>
-                        </m:r>
-                        <m:r>
-                          <w:rPr>
-                            <w:rFonts w:ascii="Cambria Math" w:hAnsi="Cambria Math"/>
-                          </w:rPr>
-                          <m:t xml:space="preserve"> </m:t>
+                          <m:t xml:space="preserve">l≤ </m:t>
                         </m:r>
                         <m:sSup>
                           <m:sSupPr>
@@ -1565,7 +1469,13 @@
                               <w:rPr>
                                 <w:rFonts w:ascii="Cambria Math" w:hAnsi="Cambria Math"/>
                               </w:rPr>
-                              <m:t>h-1</m:t>
+                              <m:t>h-</m:t>
+                            </m:r>
+                            <m:r>
+                              <w:rPr>
+                                <w:rFonts w:ascii="Cambria Math" w:hAnsi="Cambria Math"/>
+                              </w:rPr>
+                              <m:t>1</m:t>
                             </m:r>
                           </m:sup>
                         </m:sSup>
@@ -1583,19 +1493,7 @@
                           <w:rPr>
                             <w:rFonts w:ascii="Cambria Math" w:hAnsi="Cambria Math"/>
                           </w:rPr>
-                          <m:t>i</m:t>
-                        </m:r>
-                        <m:r>
-                          <w:rPr>
-                            <w:rFonts w:ascii="Cambria Math" w:hAnsi="Cambria Math"/>
-                          </w:rPr>
-                          <m:t>≤</m:t>
-                        </m:r>
-                        <m:r>
-                          <w:rPr>
-                            <w:rFonts w:ascii="Cambria Math" w:hAnsi="Cambria Math"/>
-                          </w:rPr>
-                          <m:t xml:space="preserve"> </m:t>
+                          <m:t xml:space="preserve">i≤ </m:t>
                         </m:r>
                         <m:sSup>
                           <m:sSupPr>
@@ -1619,7 +1517,13 @@
                               <w:rPr>
                                 <w:rFonts w:ascii="Cambria Math" w:hAnsi="Cambria Math"/>
                               </w:rPr>
-                              <m:t>h-1</m:t>
+                              <m:t>h-</m:t>
+                            </m:r>
+                            <m:r>
+                              <w:rPr>
+                                <w:rFonts w:ascii="Cambria Math" w:hAnsi="Cambria Math"/>
+                              </w:rPr>
+                              <m:t>1</m:t>
                             </m:r>
                           </m:sup>
                         </m:sSup>
@@ -2004,14 +1908,7 @@
                                 <w:sz w:val="16"/>
                                 <w:szCs w:val="16"/>
                               </w:rPr>
-                              <w:t xml:space="preserve">0 </w:t>
-                            </w:r>
-                            <w:r>
-                              <w:rPr>
-                                <w:sz w:val="16"/>
-                                <w:szCs w:val="16"/>
-                              </w:rPr>
-                              <w:t>(list)</w:t>
+                              <w:t>0 (list)</w:t>
                             </w:r>
                           </w:p>
                         </w:txbxContent>
@@ -2049,14 +1946,7 @@
                           <w:sz w:val="16"/>
                           <w:szCs w:val="16"/>
                         </w:rPr>
-                        <w:t xml:space="preserve">0 </w:t>
-                      </w:r>
-                      <w:r>
-                        <w:rPr>
-                          <w:sz w:val="16"/>
-                          <w:szCs w:val="16"/>
-                        </w:rPr>
-                        <w:t>(list)</w:t>
+                        <w:t>0 (list)</w:t>
                       </w:r>
                     </w:p>
                   </w:txbxContent>
@@ -2779,6 +2669,7 @@
         <w:rPr>
           <w:rFonts w:cs="Calibri"/>
           <w:bCs/>
+          <w:noProof/>
           <w:sz w:val="24"/>
         </w:rPr>
         <w:drawing>
@@ -3293,13 +3184,13 @@
           <w:sz w:val="24"/>
         </w:rPr>
         <w:drawing>
-          <wp:anchor distT="0" distB="0" distL="114300" distR="114300" simplePos="0" relativeHeight="251692032" behindDoc="0" locked="0" layoutInCell="1" allowOverlap="1" wp14:anchorId="0B29DE36" wp14:editId="623C6336">
+          <wp:anchor distT="0" distB="0" distL="114300" distR="114300" simplePos="0" relativeHeight="251692032" behindDoc="0" locked="0" layoutInCell="1" allowOverlap="1" wp14:anchorId="0B29DE36" wp14:editId="6FF2FDEB">
             <wp:simplePos x="0" y="0"/>
             <wp:positionH relativeFrom="column">
-              <wp:posOffset>-364490</wp:posOffset>
+              <wp:posOffset>-332740</wp:posOffset>
             </wp:positionH>
             <wp:positionV relativeFrom="paragraph">
-              <wp:posOffset>263385</wp:posOffset>
+              <wp:posOffset>294640</wp:posOffset>
             </wp:positionV>
             <wp:extent cx="266920" cy="266920"/>
             <wp:effectExtent l="0" t="0" r="0" b="0"/>
@@ -3679,6 +3570,7 @@
         <w:rPr>
           <w:rFonts w:cs="Calibri"/>
           <w:bCs/>
+          <w:noProof/>
           <w:sz w:val="24"/>
         </w:rPr>
         <w:drawing>
@@ -3743,6 +3635,7 @@
         <w:rPr>
           <w:rFonts w:cs="Calibri"/>
           <w:bCs/>
+          <w:noProof/>
           <w:sz w:val="24"/>
         </w:rPr>
         <w:drawing>
@@ -3988,6 +3881,7 @@
         <w:rPr>
           <w:rFonts w:cs="Calibri"/>
           <w:bCs/>
+          <w:noProof/>
           <w:sz w:val="24"/>
         </w:rPr>
         <w:drawing>
@@ -4100,6 +3994,7 @@
         <w:rPr>
           <w:rFonts w:cs="Calibri"/>
           <w:bCs/>
+          <w:noProof/>
           <w:sz w:val="24"/>
         </w:rPr>
         <w:drawing>
@@ -4174,15 +4069,7 @@
           <w:bCs/>
           <w:sz w:val="24"/>
         </w:rPr>
-        <w:t xml:space="preserve"> </w:t>
-      </w:r>
-      <w:r>
-        <w:rPr>
-          <w:rFonts w:cs="Calibri"/>
-          <w:bCs/>
-          <w:sz w:val="24"/>
-        </w:rPr>
-        <w:t xml:space="preserve">(na početku C </w:t>
+        <w:t xml:space="preserve"> (na početku C </w:t>
       </w:r>
       <w:r>
         <w:rPr>
@@ -4190,31 +4077,15 @@
           <w:b/>
           <w:sz w:val="24"/>
         </w:rPr>
-        <w:t xml:space="preserve">desno </w:t>
-      </w:r>
-      <w:r>
-        <w:rPr>
-          <w:rFonts w:cs="Calibri"/>
-          <w:b/>
-          <w:sz w:val="24"/>
-        </w:rPr>
-        <w:t>dijete</w:t>
-      </w:r>
-      <w:r>
-        <w:rPr>
-          <w:rFonts w:cs="Calibri"/>
-          <w:bCs/>
-          <w:sz w:val="24"/>
-        </w:rPr>
-        <w:t xml:space="preserve"> čvora B)</w:t>
-      </w:r>
-      <w:r>
-        <w:rPr>
-          <w:rFonts w:cs="Calibri"/>
-          <w:bCs/>
-          <w:sz w:val="24"/>
-        </w:rPr>
-        <w:t xml:space="preserve"> – B postaje lijevo dijete čvora C.</w:t>
+        <w:t>desno dijete</w:t>
+      </w:r>
+      <w:r>
+        <w:rPr>
+          <w:rFonts w:cs="Calibri"/>
+          <w:bCs/>
+          <w:sz w:val="24"/>
+        </w:rPr>
+        <w:t xml:space="preserve"> čvora B) – B postaje lijevo dijete čvora C.</w:t>
       </w:r>
     </w:p>
     <w:p>
@@ -4568,6 +4439,7 @@
         <w:rPr>
           <w:rFonts w:cs="Calibri"/>
           <w:bCs/>
+          <w:noProof/>
           <w:sz w:val="24"/>
         </w:rPr>
         <w:drawing>
@@ -4969,10 +4841,11 @@
         <w:rPr>
           <w:rFonts w:cs="Calibri"/>
           <w:bCs/>
+          <w:noProof/>
           <w:sz w:val="24"/>
         </w:rPr>
         <w:drawing>
-          <wp:anchor distT="0" distB="0" distL="114300" distR="114300" simplePos="0" relativeHeight="251694080" behindDoc="1" locked="0" layoutInCell="1" allowOverlap="1" wp14:anchorId="44EE9A42" wp14:editId="2FB9B526">
+          <wp:anchor distT="0" distB="0" distL="114300" distR="114300" simplePos="0" relativeHeight="251694080" behindDoc="1" locked="0" layoutInCell="1" allowOverlap="1" wp14:anchorId="44EE9A42" wp14:editId="1C5D7A10">
             <wp:simplePos x="0" y="0"/>
             <wp:positionH relativeFrom="page">
               <wp:posOffset>3279629</wp:posOffset>
@@ -5033,6 +4906,7 @@
         <w:rPr>
           <w:rFonts w:cs="Calibri"/>
           <w:bCs/>
+          <w:noProof/>
           <w:sz w:val="24"/>
         </w:rPr>
         <w:drawing>
@@ -5114,6 +4988,1553 @@
     </w:p>
     <w:p>
       <w:pPr>
+        <w:pStyle w:val="ListParagraph"/>
+        <w:numPr>
+          <w:ilvl w:val="0"/>
+          <w:numId w:val="11"/>
+        </w:numPr>
+        <w:rPr>
+          <w:rFonts w:cs="Calibri"/>
+          <w:bCs/>
+          <w:sz w:val="24"/>
+        </w:rPr>
+      </w:pPr>
+      <w:r>
+        <w:rPr>
+          <w:rFonts w:cs="Calibri"/>
+          <w:b/>
+          <w:sz w:val="24"/>
+        </w:rPr>
+        <w:t xml:space="preserve">Adelson-Velski-Landis algoritmom ADL </w:t>
+      </w:r>
+      <w:r>
+        <w:rPr>
+          <w:rFonts w:cs="Calibri"/>
+          <w:b/>
+          <w:color w:val="00B050"/>
+          <w:sz w:val="24"/>
+        </w:rPr>
+        <w:t>(online)</w:t>
+      </w:r>
+    </w:p>
+    <w:p>
+      <w:pPr>
+        <w:pStyle w:val="ListParagraph"/>
+        <w:numPr>
+          <w:ilvl w:val="0"/>
+          <w:numId w:val="14"/>
+        </w:numPr>
+        <w:rPr>
+          <w:rFonts w:cs="Calibri"/>
+          <w:bCs/>
+          <w:sz w:val="24"/>
+        </w:rPr>
+      </w:pPr>
+      <w:r>
+        <w:rPr>
+          <w:rFonts w:cs="Calibri"/>
+          <w:bCs/>
+          <w:sz w:val="24"/>
+        </w:rPr>
+        <w:drawing>
+          <wp:anchor distT="0" distB="0" distL="114300" distR="114300" simplePos="0" relativeHeight="251695104" behindDoc="1" locked="0" layoutInCell="1" allowOverlap="1" wp14:anchorId="08A1D2FC" wp14:editId="55258104">
+            <wp:simplePos x="0" y="0"/>
+            <wp:positionH relativeFrom="column">
+              <wp:posOffset>4545109</wp:posOffset>
+            </wp:positionH>
+            <wp:positionV relativeFrom="paragraph">
+              <wp:posOffset>60049</wp:posOffset>
+            </wp:positionV>
+            <wp:extent cx="2343150" cy="1003300"/>
+            <wp:effectExtent l="0" t="0" r="0" b="6350"/>
+            <wp:wrapTight wrapText="bothSides">
+              <wp:wrapPolygon edited="0">
+                <wp:start x="0" y="0"/>
+                <wp:lineTo x="0" y="21327"/>
+                <wp:lineTo x="21424" y="21327"/>
+                <wp:lineTo x="21424" y="0"/>
+                <wp:lineTo x="0" y="0"/>
+              </wp:wrapPolygon>
+            </wp:wrapTight>
+            <wp:docPr id="17" name="Picture 17"/>
+            <wp:cNvGraphicFramePr>
+              <a:graphicFrameLocks xmlns:a="http://schemas.openxmlformats.org/drawingml/2006/main" noChangeAspect="1"/>
+            </wp:cNvGraphicFramePr>
+            <a:graphic xmlns:a="http://schemas.openxmlformats.org/drawingml/2006/main">
+              <a:graphicData uri="http://schemas.openxmlformats.org/drawingml/2006/picture">
+                <pic:pic xmlns:pic="http://schemas.openxmlformats.org/drawingml/2006/picture">
+                  <pic:nvPicPr>
+                    <pic:cNvPr id="1" name=""/>
+                    <pic:cNvPicPr/>
+                  </pic:nvPicPr>
+                  <pic:blipFill>
+                    <a:blip r:embed="rId18"/>
+                    <a:stretch>
+                      <a:fillRect/>
+                    </a:stretch>
+                  </pic:blipFill>
+                  <pic:spPr>
+                    <a:xfrm>
+                      <a:off x="0" y="0"/>
+                      <a:ext cx="2343150" cy="1003300"/>
+                    </a:xfrm>
+                    <a:prstGeom prst="rect">
+                      <a:avLst/>
+                    </a:prstGeom>
+                  </pic:spPr>
+                </pic:pic>
+              </a:graphicData>
+            </a:graphic>
+          </wp:anchor>
+        </w:drawing>
+      </w:r>
+      <w:r>
+        <w:rPr>
+          <w:rFonts w:cs="Calibri"/>
+          <w:bCs/>
+          <w:sz w:val="24"/>
+        </w:rPr>
+        <w:t xml:space="preserve">Za binarno stablo </w:t>
+      </w:r>
+      <m:oMath>
+        <m:r>
+          <w:rPr>
+            <w:rFonts w:ascii="Cambria Math" w:hAnsi="Cambria Math" w:cs="Calibri"/>
+            <w:sz w:val="24"/>
+          </w:rPr>
+          <m:t>B=(L, S, R)</m:t>
+        </m:r>
+      </m:oMath>
+      <w:r>
+        <w:rPr>
+          <w:rFonts w:cs="Calibri"/>
+          <w:bCs/>
+          <w:sz w:val="24"/>
+        </w:rPr>
+        <w:t xml:space="preserve"> definiramo </w:t>
+      </w:r>
+      <w:r>
+        <w:rPr>
+          <w:rFonts w:cs="Calibri"/>
+          <w:b/>
+          <w:i/>
+          <w:iCs/>
+          <w:sz w:val="24"/>
+        </w:rPr>
+        <w:t xml:space="preserve">faktor ravnoteže </w:t>
+      </w:r>
+      <w:r>
+        <w:rPr>
+          <w:rFonts w:cs="Calibri"/>
+          <w:bCs/>
+          <w:sz w:val="24"/>
+        </w:rPr>
+        <w:t>(</w:t>
+      </w:r>
+      <w:r>
+        <w:rPr>
+          <w:rFonts w:cs="Calibri"/>
+          <w:bCs/>
+          <w:i/>
+          <w:iCs/>
+          <w:sz w:val="24"/>
+        </w:rPr>
+        <w:t>balance factor</w:t>
+      </w:r>
+      <w:r>
+        <w:rPr>
+          <w:rFonts w:cs="Calibri"/>
+          <w:bCs/>
+          <w:sz w:val="24"/>
+        </w:rPr>
+        <w:t xml:space="preserve">) kao </w:t>
+      </w:r>
+      <m:oMath>
+        <m:r>
+          <m:rPr>
+            <m:sty m:val="bi"/>
+          </m:rPr>
+          <w:rPr>
+            <w:rFonts w:ascii="Cambria Math" w:hAnsi="Cambria Math" w:cs="Calibri"/>
+            <w:sz w:val="24"/>
+          </w:rPr>
+          <m:t>BF</m:t>
+        </m:r>
+        <m:d>
+          <m:dPr>
+            <m:ctrlPr>
+              <w:rPr>
+                <w:rFonts w:ascii="Cambria Math" w:hAnsi="Cambria Math" w:cs="Calibri"/>
+                <w:b/>
+                <w:i/>
+                <w:sz w:val="24"/>
+              </w:rPr>
+            </m:ctrlPr>
+          </m:dPr>
+          <m:e>
+            <m:r>
+              <m:rPr>
+                <m:sty m:val="bi"/>
+              </m:rPr>
+              <w:rPr>
+                <w:rFonts w:ascii="Cambria Math" w:hAnsi="Cambria Math" w:cs="Calibri"/>
+                <w:sz w:val="24"/>
+              </w:rPr>
+              <m:t>S</m:t>
+            </m:r>
+          </m:e>
+        </m:d>
+        <m:r>
+          <m:rPr>
+            <m:sty m:val="bi"/>
+          </m:rPr>
+          <w:rPr>
+            <w:rFonts w:ascii="Cambria Math" w:hAnsi="Cambria Math" w:cs="Calibri"/>
+            <w:sz w:val="24"/>
+          </w:rPr>
+          <m:t>=h</m:t>
+        </m:r>
+        <m:d>
+          <m:dPr>
+            <m:ctrlPr>
+              <w:rPr>
+                <w:rFonts w:ascii="Cambria Math" w:hAnsi="Cambria Math" w:cs="Calibri"/>
+                <w:b/>
+                <w:i/>
+                <w:sz w:val="24"/>
+              </w:rPr>
+            </m:ctrlPr>
+          </m:dPr>
+          <m:e>
+            <m:r>
+              <m:rPr>
+                <m:sty m:val="bi"/>
+              </m:rPr>
+              <w:rPr>
+                <w:rFonts w:ascii="Cambria Math" w:hAnsi="Cambria Math" w:cs="Calibri"/>
+                <w:sz w:val="24"/>
+              </w:rPr>
+              <m:t>R</m:t>
+            </m:r>
+          </m:e>
+        </m:d>
+        <m:r>
+          <m:rPr>
+            <m:sty m:val="bi"/>
+          </m:rPr>
+          <w:rPr>
+            <w:rFonts w:ascii="Cambria Math" w:hAnsi="Cambria Math" w:cs="Calibri"/>
+            <w:sz w:val="24"/>
+          </w:rPr>
+          <m:t>-h(L</m:t>
+        </m:r>
+        <m:r>
+          <m:rPr>
+            <m:sty m:val="bi"/>
+          </m:rPr>
+          <w:rPr>
+            <w:rFonts w:ascii="Cambria Math" w:hAnsi="Cambria Math" w:cs="Calibri"/>
+            <w:sz w:val="24"/>
+          </w:rPr>
+          <m:t>)</m:t>
+        </m:r>
+      </m:oMath>
+      <w:r>
+        <w:rPr>
+          <w:rFonts w:cs="Calibri"/>
+          <w:b/>
+          <w:sz w:val="24"/>
+        </w:rPr>
+        <w:t>.</w:t>
+      </w:r>
+      <w:r>
+        <w:rPr>
+          <w:rFonts w:cs="Calibri"/>
+          <w:bCs/>
+          <w:sz w:val="24"/>
+        </w:rPr>
+        <w:t xml:space="preserve"> Za sve čvorove kojima je</w:t>
+      </w:r>
+      <w:r>
+        <w:rPr>
+          <w:rFonts w:cs="Calibri"/>
+          <w:bCs/>
+          <w:sz w:val="24"/>
+        </w:rPr>
+        <w:t xml:space="preserve"> </w:t>
+      </w:r>
+      <m:oMath>
+        <m:r>
+          <m:rPr>
+            <m:sty m:val="bi"/>
+          </m:rPr>
+          <w:rPr>
+            <w:rFonts w:ascii="Cambria Math" w:hAnsi="Cambria Math" w:cs="Calibri"/>
+            <w:sz w:val="24"/>
+          </w:rPr>
+          <m:t>-1 ≤BF</m:t>
+        </m:r>
+        <m:d>
+          <m:dPr>
+            <m:ctrlPr>
+              <w:rPr>
+                <w:rFonts w:ascii="Cambria Math" w:hAnsi="Cambria Math" w:cs="Calibri"/>
+                <w:b/>
+                <w:i/>
+                <w:sz w:val="24"/>
+              </w:rPr>
+            </m:ctrlPr>
+          </m:dPr>
+          <m:e>
+            <m:r>
+              <m:rPr>
+                <m:sty m:val="bi"/>
+              </m:rPr>
+              <w:rPr>
+                <w:rFonts w:ascii="Cambria Math" w:hAnsi="Cambria Math" w:cs="Calibri"/>
+                <w:sz w:val="24"/>
+              </w:rPr>
+              <m:t>S</m:t>
+            </m:r>
+          </m:e>
+        </m:d>
+        <m:r>
+          <m:rPr>
+            <m:sty m:val="bi"/>
+          </m:rPr>
+          <w:rPr>
+            <w:rFonts w:ascii="Cambria Math" w:hAnsi="Cambria Math" w:cs="Calibri"/>
+            <w:sz w:val="24"/>
+          </w:rPr>
+          <m:t>≤1</m:t>
+        </m:r>
+      </m:oMath>
+      <w:r>
+        <w:rPr>
+          <w:rFonts w:cs="Calibri"/>
+          <w:b/>
+          <w:sz w:val="24"/>
+        </w:rPr>
+        <w:t xml:space="preserve"> </w:t>
+      </w:r>
+      <w:r>
+        <w:rPr>
+          <w:rFonts w:cs="Calibri"/>
+          <w:bCs/>
+          <w:sz w:val="24"/>
+        </w:rPr>
+        <w:t xml:space="preserve">smatramo da su njihova podstabla uravnotežena. </w:t>
+      </w:r>
+    </w:p>
+    <w:p>
+      <w:pPr>
+        <w:pStyle w:val="ListParagraph"/>
+        <w:numPr>
+          <w:ilvl w:val="0"/>
+          <w:numId w:val="14"/>
+        </w:numPr>
+        <w:rPr>
+          <w:rFonts w:cs="Calibri"/>
+          <w:b/>
+          <w:sz w:val="24"/>
+        </w:rPr>
+      </w:pPr>
+      <w:r>
+        <w:rPr>
+          <w:rFonts w:cs="Calibri"/>
+          <w:bCs/>
+          <w:sz w:val="24"/>
+        </w:rPr>
+        <w:t xml:space="preserve">Nakon dodavanja ažuriramo faktore ravnoteže na </w:t>
+      </w:r>
+      <w:r>
+        <w:rPr>
+          <w:rFonts w:cs="Calibri"/>
+          <w:b/>
+          <w:sz w:val="24"/>
+        </w:rPr>
+        <w:t>vertikalnoj putanji</w:t>
+      </w:r>
+      <w:r>
+        <w:rPr>
+          <w:rFonts w:cs="Calibri"/>
+          <w:bCs/>
+          <w:sz w:val="24"/>
+        </w:rPr>
+        <w:t xml:space="preserve">. Ako postoji čvor S sa </w:t>
+      </w:r>
+      <m:oMath>
+        <m:r>
+          <w:rPr>
+            <w:rFonts w:ascii="Cambria Math" w:hAnsi="Cambria Math" w:cs="Calibri"/>
+            <w:sz w:val="24"/>
+          </w:rPr>
+          <m:t>BF</m:t>
+        </m:r>
+        <m:d>
+          <m:dPr>
+            <m:ctrlPr>
+              <w:rPr>
+                <w:rFonts w:ascii="Cambria Math" w:hAnsi="Cambria Math" w:cs="Calibri"/>
+                <w:bCs/>
+                <w:i/>
+                <w:sz w:val="24"/>
+              </w:rPr>
+            </m:ctrlPr>
+          </m:dPr>
+          <m:e>
+            <m:r>
+              <w:rPr>
+                <w:rFonts w:ascii="Cambria Math" w:hAnsi="Cambria Math" w:cs="Calibri"/>
+                <w:sz w:val="24"/>
+              </w:rPr>
+              <m:t>S</m:t>
+            </m:r>
+          </m:e>
+        </m:d>
+        <m:r>
+          <w:rPr>
+            <w:rFonts w:ascii="Cambria Math" w:hAnsi="Cambria Math" w:cs="Calibri"/>
+            <w:sz w:val="24"/>
+          </w:rPr>
+          <m:t>≥</m:t>
+        </m:r>
+        <m:r>
+          <w:rPr>
+            <w:rFonts w:ascii="Cambria Math" w:hAnsi="Cambria Math" w:cs="Calibri"/>
+            <w:sz w:val="24"/>
+          </w:rPr>
+          <m:t xml:space="preserve"> ±</m:t>
+        </m:r>
+        <m:r>
+          <w:rPr>
+            <w:rFonts w:ascii="Cambria Math" w:hAnsi="Cambria Math" w:cs="Calibri"/>
+            <w:sz w:val="24"/>
+          </w:rPr>
+          <m:t>2</m:t>
+        </m:r>
+      </m:oMath>
+      <w:r>
+        <w:rPr>
+          <w:rFonts w:cs="Calibri"/>
+          <w:bCs/>
+          <w:sz w:val="24"/>
+        </w:rPr>
+        <w:t xml:space="preserve">, potrebno je </w:t>
+      </w:r>
+      <w:r>
+        <w:rPr>
+          <w:rFonts w:cs="Calibri"/>
+          <w:b/>
+          <w:sz w:val="24"/>
+        </w:rPr>
+        <w:t>lokalno uravnotežavanje.</w:t>
+      </w:r>
+    </w:p>
+    <w:p>
+      <w:pPr>
+        <w:spacing w:after="0"/>
+        <w:ind w:left="720"/>
+        <w:rPr>
+          <w:rFonts w:cs="Calibri"/>
+          <w:bCs/>
+          <w:sz w:val="24"/>
+        </w:rPr>
+      </w:pPr>
+      <w:r>
+        <w:rPr>
+          <w:rFonts w:cs="Calibri"/>
+          <w:b/>
+          <w:sz w:val="24"/>
+        </w:rPr>
+        <w:t>Izravnati slučajevi</w:t>
+      </w:r>
+      <w:r>
+        <w:rPr>
+          <w:rFonts w:cs="Calibri"/>
+          <w:bCs/>
+          <w:sz w:val="24"/>
+        </w:rPr>
+        <w:t xml:space="preserve"> – slučajevi gdje čvor i njegovo dijete imaju </w:t>
+      </w:r>
+      <w:r>
+        <w:rPr>
+          <w:rFonts w:cs="Calibri"/>
+          <w:b/>
+          <w:color w:val="FF0000"/>
+          <w:sz w:val="24"/>
+          <w:highlight w:val="yellow"/>
+          <w:u w:val="single"/>
+        </w:rPr>
+        <w:t>iste</w:t>
+      </w:r>
+      <w:r>
+        <w:rPr>
+          <w:rFonts w:cs="Calibri"/>
+          <w:bCs/>
+          <w:color w:val="FF0000"/>
+          <w:sz w:val="24"/>
+        </w:rPr>
+        <w:t xml:space="preserve"> </w:t>
+      </w:r>
+      <w:r>
+        <w:rPr>
+          <w:rFonts w:cs="Calibri"/>
+          <w:bCs/>
+          <w:sz w:val="24"/>
+        </w:rPr>
+        <w:t>predznake BF-a</w:t>
+      </w:r>
+    </w:p>
+    <w:p>
+      <w:pPr>
+        <w:pStyle w:val="ListParagraph"/>
+        <w:numPr>
+          <w:ilvl w:val="1"/>
+          <w:numId w:val="14"/>
+        </w:numPr>
+        <w:rPr>
+          <w:rFonts w:cs="Calibri"/>
+          <w:bCs/>
+          <w:sz w:val="24"/>
+        </w:rPr>
+      </w:pPr>
+      <w:r>
+        <w:drawing>
+          <wp:anchor distT="0" distB="0" distL="114300" distR="114300" simplePos="0" relativeHeight="251696128" behindDoc="1" locked="0" layoutInCell="1" allowOverlap="1" wp14:anchorId="2944EA09" wp14:editId="69DDC9BF">
+            <wp:simplePos x="0" y="0"/>
+            <wp:positionH relativeFrom="page">
+              <wp:posOffset>4257813</wp:posOffset>
+            </wp:positionH>
+            <wp:positionV relativeFrom="paragraph">
+              <wp:posOffset>20624</wp:posOffset>
+            </wp:positionV>
+            <wp:extent cx="3086100" cy="806450"/>
+            <wp:effectExtent l="0" t="0" r="0" b="0"/>
+            <wp:wrapTight wrapText="bothSides">
+              <wp:wrapPolygon edited="0">
+                <wp:start x="0" y="0"/>
+                <wp:lineTo x="0" y="20920"/>
+                <wp:lineTo x="21467" y="20920"/>
+                <wp:lineTo x="21467" y="0"/>
+                <wp:lineTo x="0" y="0"/>
+              </wp:wrapPolygon>
+            </wp:wrapTight>
+            <wp:docPr id="18" name="Picture 18"/>
+            <wp:cNvGraphicFramePr>
+              <a:graphicFrameLocks xmlns:a="http://schemas.openxmlformats.org/drawingml/2006/main" noChangeAspect="1"/>
+            </wp:cNvGraphicFramePr>
+            <a:graphic xmlns:a="http://schemas.openxmlformats.org/drawingml/2006/main">
+              <a:graphicData uri="http://schemas.openxmlformats.org/drawingml/2006/picture">
+                <pic:pic xmlns:pic="http://schemas.openxmlformats.org/drawingml/2006/picture">
+                  <pic:nvPicPr>
+                    <pic:cNvPr id="1" name=""/>
+                    <pic:cNvPicPr/>
+                  </pic:nvPicPr>
+                  <pic:blipFill>
+                    <a:blip r:embed="rId19"/>
+                    <a:stretch>
+                      <a:fillRect/>
+                    </a:stretch>
+                  </pic:blipFill>
+                  <pic:spPr>
+                    <a:xfrm>
+                      <a:off x="0" y="0"/>
+                      <a:ext cx="3086100" cy="806450"/>
+                    </a:xfrm>
+                    <a:prstGeom prst="rect">
+                      <a:avLst/>
+                    </a:prstGeom>
+                  </pic:spPr>
+                </pic:pic>
+              </a:graphicData>
+            </a:graphic>
+            <wp14:sizeRelH relativeFrom="margin">
+              <wp14:pctWidth>0</wp14:pctWidth>
+            </wp14:sizeRelH>
+            <wp14:sizeRelV relativeFrom="margin">
+              <wp14:pctHeight>0</wp14:pctHeight>
+            </wp14:sizeRelV>
+          </wp:anchor>
+        </w:drawing>
+      </w:r>
+      <w:r>
+        <w:rPr>
+          <w:rFonts w:cs="Calibri"/>
+          <w:bCs/>
+          <w:sz w:val="24"/>
+        </w:rPr>
+        <w:t xml:space="preserve">Desni izravnati slučaj – ako čvor ima BF = +2 (preteško na desnoj strani) i njegovo desno dijete ima BF = 0 ili 1, koristi se </w:t>
+      </w:r>
+      <w:r>
+        <w:rPr>
+          <w:rFonts w:cs="Calibri"/>
+          <w:b/>
+          <w:sz w:val="24"/>
+        </w:rPr>
+        <w:t>lijeva rotacija</w:t>
+      </w:r>
+    </w:p>
+    <w:p>
+      <w:pPr>
+        <w:pStyle w:val="ListParagraph"/>
+        <w:numPr>
+          <w:ilvl w:val="1"/>
+          <w:numId w:val="14"/>
+        </w:numPr>
+        <w:rPr>
+          <w:rFonts w:cs="Calibri"/>
+          <w:bCs/>
+          <w:sz w:val="24"/>
+        </w:rPr>
+      </w:pPr>
+      <w:r>
+        <w:rPr>
+          <w:rFonts w:cs="Calibri"/>
+          <w:b/>
+          <w:sz w:val="24"/>
+        </w:rPr>
+        <w:drawing>
+          <wp:anchor distT="0" distB="0" distL="114300" distR="114300" simplePos="0" relativeHeight="251697152" behindDoc="1" locked="0" layoutInCell="1" allowOverlap="1" wp14:anchorId="5B956A8B" wp14:editId="183477AE">
+            <wp:simplePos x="0" y="0"/>
+            <wp:positionH relativeFrom="page">
+              <wp:posOffset>4192105</wp:posOffset>
+            </wp:positionH>
+            <wp:positionV relativeFrom="paragraph">
+              <wp:posOffset>13666</wp:posOffset>
+            </wp:positionV>
+            <wp:extent cx="3089910" cy="807720"/>
+            <wp:effectExtent l="0" t="0" r="0" b="0"/>
+            <wp:wrapTight wrapText="bothSides">
+              <wp:wrapPolygon edited="0">
+                <wp:start x="0" y="0"/>
+                <wp:lineTo x="0" y="20887"/>
+                <wp:lineTo x="21440" y="20887"/>
+                <wp:lineTo x="21440" y="0"/>
+                <wp:lineTo x="0" y="0"/>
+              </wp:wrapPolygon>
+            </wp:wrapTight>
+            <wp:docPr id="24" name="Picture 24"/>
+            <wp:cNvGraphicFramePr>
+              <a:graphicFrameLocks xmlns:a="http://schemas.openxmlformats.org/drawingml/2006/main" noChangeAspect="1"/>
+            </wp:cNvGraphicFramePr>
+            <a:graphic xmlns:a="http://schemas.openxmlformats.org/drawingml/2006/main">
+              <a:graphicData uri="http://schemas.openxmlformats.org/drawingml/2006/picture">
+                <pic:pic xmlns:pic="http://schemas.openxmlformats.org/drawingml/2006/picture">
+                  <pic:nvPicPr>
+                    <pic:cNvPr id="1" name=""/>
+                    <pic:cNvPicPr/>
+                  </pic:nvPicPr>
+                  <pic:blipFill>
+                    <a:blip r:embed="rId20"/>
+                    <a:stretch>
+                      <a:fillRect/>
+                    </a:stretch>
+                  </pic:blipFill>
+                  <pic:spPr>
+                    <a:xfrm>
+                      <a:off x="0" y="0"/>
+                      <a:ext cx="3089910" cy="807720"/>
+                    </a:xfrm>
+                    <a:prstGeom prst="rect">
+                      <a:avLst/>
+                    </a:prstGeom>
+                  </pic:spPr>
+                </pic:pic>
+              </a:graphicData>
+            </a:graphic>
+            <wp14:sizeRelH relativeFrom="margin">
+              <wp14:pctWidth>0</wp14:pctWidth>
+            </wp14:sizeRelH>
+            <wp14:sizeRelV relativeFrom="margin">
+              <wp14:pctHeight>0</wp14:pctHeight>
+            </wp14:sizeRelV>
+          </wp:anchor>
+        </w:drawing>
+      </w:r>
+      <w:r>
+        <w:rPr>
+          <w:rFonts w:cs="Calibri"/>
+          <w:bCs/>
+          <w:sz w:val="24"/>
+        </w:rPr>
+        <w:t xml:space="preserve">Lijevi izravnati slučaj – ako čvor ima BF = -2 (preteško na lijevoj strani) i njegovo lijevo dijete ima BF = -1 ili 0, koristi se </w:t>
+      </w:r>
+      <w:r>
+        <w:rPr>
+          <w:rFonts w:cs="Calibri"/>
+          <w:b/>
+          <w:sz w:val="24"/>
+        </w:rPr>
+        <w:t>desna rotacija</w:t>
+      </w:r>
+    </w:p>
+    <w:p>
+      <w:pPr>
+        <w:ind w:left="720"/>
+        <w:rPr>
+          <w:rFonts w:cs="Calibri"/>
+          <w:bCs/>
+          <w:sz w:val="24"/>
+        </w:rPr>
+      </w:pPr>
+      <w:r>
+        <w:rPr>
+          <w:rFonts w:cs="Calibri"/>
+          <w:b/>
+          <w:sz w:val="24"/>
+        </w:rPr>
+        <w:t>Izlomljeni slučajevi</w:t>
+      </w:r>
+      <w:r>
+        <w:rPr>
+          <w:rFonts w:cs="Calibri"/>
+          <w:bCs/>
+          <w:sz w:val="24"/>
+        </w:rPr>
+        <w:t xml:space="preserve"> – slučajevi gdje čvor i njegovo dijete imaju </w:t>
+      </w:r>
+      <w:r>
+        <w:rPr>
+          <w:rFonts w:cs="Calibri"/>
+          <w:b/>
+          <w:color w:val="FF0000"/>
+          <w:sz w:val="24"/>
+          <w:highlight w:val="yellow"/>
+          <w:u w:val="single"/>
+        </w:rPr>
+        <w:t>suprotne</w:t>
+      </w:r>
+      <w:r>
+        <w:rPr>
+          <w:rFonts w:cs="Calibri"/>
+          <w:bCs/>
+          <w:color w:val="FF0000"/>
+          <w:sz w:val="24"/>
+        </w:rPr>
+        <w:t xml:space="preserve"> </w:t>
+      </w:r>
+      <w:r>
+        <w:rPr>
+          <w:rFonts w:cs="Calibri"/>
+          <w:bCs/>
+          <w:sz w:val="24"/>
+        </w:rPr>
+        <w:t>predznake BF-a</w:t>
+      </w:r>
+    </w:p>
+    <w:p>
+      <w:pPr>
+        <w:pStyle w:val="ListParagraph"/>
+        <w:numPr>
+          <w:ilvl w:val="0"/>
+          <w:numId w:val="14"/>
+        </w:numPr>
+        <w:rPr>
+          <w:rFonts w:cs="Calibri"/>
+          <w:bCs/>
+          <w:sz w:val="24"/>
+        </w:rPr>
+      </w:pPr>
+      <w:r>
+        <w:rPr>
+          <w:rFonts w:cs="Calibri"/>
+          <w:b/>
+          <w:sz w:val="24"/>
+        </w:rPr>
+        <w:drawing>
+          <wp:anchor distT="0" distB="0" distL="114300" distR="114300" simplePos="0" relativeHeight="251698176" behindDoc="1" locked="0" layoutInCell="1" allowOverlap="1" wp14:anchorId="18CB05CA" wp14:editId="614A0875">
+            <wp:simplePos x="0" y="0"/>
+            <wp:positionH relativeFrom="page">
+              <wp:posOffset>3639820</wp:posOffset>
+            </wp:positionH>
+            <wp:positionV relativeFrom="paragraph">
+              <wp:posOffset>10795</wp:posOffset>
+            </wp:positionV>
+            <wp:extent cx="3737610" cy="1025525"/>
+            <wp:effectExtent l="0" t="0" r="0" b="3175"/>
+            <wp:wrapTight wrapText="bothSides">
+              <wp:wrapPolygon edited="0">
+                <wp:start x="0" y="0"/>
+                <wp:lineTo x="0" y="21266"/>
+                <wp:lineTo x="21468" y="21266"/>
+                <wp:lineTo x="21468" y="0"/>
+                <wp:lineTo x="0" y="0"/>
+              </wp:wrapPolygon>
+            </wp:wrapTight>
+            <wp:docPr id="193" name="Picture 193"/>
+            <wp:cNvGraphicFramePr>
+              <a:graphicFrameLocks xmlns:a="http://schemas.openxmlformats.org/drawingml/2006/main" noChangeAspect="1"/>
+            </wp:cNvGraphicFramePr>
+            <a:graphic xmlns:a="http://schemas.openxmlformats.org/drawingml/2006/main">
+              <a:graphicData uri="http://schemas.openxmlformats.org/drawingml/2006/picture">
+                <pic:pic xmlns:pic="http://schemas.openxmlformats.org/drawingml/2006/picture">
+                  <pic:nvPicPr>
+                    <pic:cNvPr id="1" name=""/>
+                    <pic:cNvPicPr/>
+                  </pic:nvPicPr>
+                  <pic:blipFill>
+                    <a:blip r:embed="rId21"/>
+                    <a:stretch>
+                      <a:fillRect/>
+                    </a:stretch>
+                  </pic:blipFill>
+                  <pic:spPr>
+                    <a:xfrm>
+                      <a:off x="0" y="0"/>
+                      <a:ext cx="3737610" cy="1025525"/>
+                    </a:xfrm>
+                    <a:prstGeom prst="rect">
+                      <a:avLst/>
+                    </a:prstGeom>
+                  </pic:spPr>
+                </pic:pic>
+              </a:graphicData>
+            </a:graphic>
+            <wp14:sizeRelH relativeFrom="margin">
+              <wp14:pctWidth>0</wp14:pctWidth>
+            </wp14:sizeRelH>
+            <wp14:sizeRelV relativeFrom="margin">
+              <wp14:pctHeight>0</wp14:pctHeight>
+            </wp14:sizeRelV>
+          </wp:anchor>
+        </w:drawing>
+      </w:r>
+      <w:r>
+        <w:rPr>
+          <w:rFonts w:cs="Calibri"/>
+          <w:b/>
+          <w:sz w:val="24"/>
+        </w:rPr>
+        <w:t>Desni izlomljeni slučaj</w:t>
+      </w:r>
+      <w:r>
+        <w:rPr>
+          <w:rFonts w:cs="Calibri"/>
+          <w:bCs/>
+          <w:sz w:val="24"/>
+        </w:rPr>
+        <w:t xml:space="preserve"> – ako čvor ima BF = +2 i njegovo desno dijete ima -1 koristi se </w:t>
+      </w:r>
+      <w:r>
+        <w:rPr>
+          <w:rFonts w:cs="Calibri"/>
+          <w:b/>
+          <w:sz w:val="24"/>
+          <w:u w:val="single"/>
+        </w:rPr>
+        <w:t>dvostruka lijeva rotacija</w:t>
+      </w:r>
+      <w:r>
+        <w:rPr>
+          <w:rFonts w:cs="Calibri"/>
+          <w:b/>
+          <w:sz w:val="24"/>
+        </w:rPr>
+        <w:t xml:space="preserve"> </w:t>
+      </w:r>
+      <w:r>
+        <w:rPr>
+          <w:rFonts w:cs="Calibri"/>
+          <w:bCs/>
+          <w:sz w:val="24"/>
+        </w:rPr>
+        <w:t>(prvo desna rotacija na desnom djetetu, zatim lijeva rotacija na izvornom čvoru).</w:t>
+      </w:r>
+    </w:p>
+    <w:p>
+      <w:pPr>
+        <w:pStyle w:val="ListParagraph"/>
+        <w:numPr>
+          <w:ilvl w:val="0"/>
+          <w:numId w:val="14"/>
+        </w:numPr>
+        <w:rPr>
+          <w:rFonts w:cs="Calibri"/>
+          <w:bCs/>
+          <w:sz w:val="24"/>
+        </w:rPr>
+      </w:pPr>
+      <w:r>
+        <w:rPr>
+          <w:rFonts w:cs="Calibri"/>
+          <w:b/>
+          <w:sz w:val="24"/>
+        </w:rPr>
+        <w:drawing>
+          <wp:anchor distT="0" distB="0" distL="114300" distR="114300" simplePos="0" relativeHeight="251699200" behindDoc="1" locked="0" layoutInCell="1" allowOverlap="1" wp14:anchorId="7019FFFD" wp14:editId="69587FFE">
+            <wp:simplePos x="0" y="0"/>
+            <wp:positionH relativeFrom="page">
+              <wp:posOffset>3649722</wp:posOffset>
+            </wp:positionH>
+            <wp:positionV relativeFrom="paragraph">
+              <wp:posOffset>5964</wp:posOffset>
+            </wp:positionV>
+            <wp:extent cx="3692731" cy="1052802"/>
+            <wp:effectExtent l="0" t="0" r="3175" b="0"/>
+            <wp:wrapTight wrapText="bothSides">
+              <wp:wrapPolygon edited="0">
+                <wp:start x="0" y="0"/>
+                <wp:lineTo x="0" y="21118"/>
+                <wp:lineTo x="21507" y="21118"/>
+                <wp:lineTo x="21507" y="0"/>
+                <wp:lineTo x="0" y="0"/>
+              </wp:wrapPolygon>
+            </wp:wrapTight>
+            <wp:docPr id="204" name="Picture 204"/>
+            <wp:cNvGraphicFramePr>
+              <a:graphicFrameLocks xmlns:a="http://schemas.openxmlformats.org/drawingml/2006/main" noChangeAspect="1"/>
+            </wp:cNvGraphicFramePr>
+            <a:graphic xmlns:a="http://schemas.openxmlformats.org/drawingml/2006/main">
+              <a:graphicData uri="http://schemas.openxmlformats.org/drawingml/2006/picture">
+                <pic:pic xmlns:pic="http://schemas.openxmlformats.org/drawingml/2006/picture">
+                  <pic:nvPicPr>
+                    <pic:cNvPr id="1" name=""/>
+                    <pic:cNvPicPr/>
+                  </pic:nvPicPr>
+                  <pic:blipFill>
+                    <a:blip r:embed="rId22"/>
+                    <a:stretch>
+                      <a:fillRect/>
+                    </a:stretch>
+                  </pic:blipFill>
+                  <pic:spPr>
+                    <a:xfrm>
+                      <a:off x="0" y="0"/>
+                      <a:ext cx="3692731" cy="1052802"/>
+                    </a:xfrm>
+                    <a:prstGeom prst="rect">
+                      <a:avLst/>
+                    </a:prstGeom>
+                  </pic:spPr>
+                </pic:pic>
+              </a:graphicData>
+            </a:graphic>
+            <wp14:sizeRelH relativeFrom="margin">
+              <wp14:pctWidth>0</wp14:pctWidth>
+            </wp14:sizeRelH>
+            <wp14:sizeRelV relativeFrom="margin">
+              <wp14:pctHeight>0</wp14:pctHeight>
+            </wp14:sizeRelV>
+          </wp:anchor>
+        </w:drawing>
+      </w:r>
+      <w:r>
+        <w:rPr>
+          <w:rFonts w:cs="Calibri"/>
+          <w:b/>
+          <w:sz w:val="24"/>
+        </w:rPr>
+        <w:t>Lijevi izlomljeni slučaj</w:t>
+      </w:r>
+      <w:r>
+        <w:rPr>
+          <w:rFonts w:cs="Calibri"/>
+          <w:bCs/>
+          <w:sz w:val="24"/>
+        </w:rPr>
+        <w:t xml:space="preserve"> – ako čvor ima BF = -2 i njegovo lijevo dijete BF = +1, koristi se </w:t>
+      </w:r>
+      <w:r>
+        <w:rPr>
+          <w:rFonts w:cs="Calibri"/>
+          <w:b/>
+          <w:sz w:val="24"/>
+          <w:u w:val="single"/>
+        </w:rPr>
+        <w:t>dvostruka desna rotacija</w:t>
+      </w:r>
+      <w:r>
+        <w:rPr>
+          <w:rFonts w:cs="Calibri"/>
+          <w:bCs/>
+          <w:sz w:val="24"/>
+        </w:rPr>
+        <w:t xml:space="preserve"> (prvo lijeva rotacija na lijevom djetetu, zatim desna rotacija na izvornom čvoru</w:t>
+      </w:r>
+    </w:p>
+    <w:p>
+      <w:pPr>
+        <w:pStyle w:val="ListParagraph"/>
+        <w:numPr>
+          <w:ilvl w:val="0"/>
+          <w:numId w:val="14"/>
+        </w:numPr>
+        <w:rPr>
+          <w:rFonts w:cs="Calibri"/>
+          <w:bCs/>
+          <w:sz w:val="24"/>
+        </w:rPr>
+      </w:pPr>
+      <w:r>
+        <w:lastRenderedPageBreak/>
+        <w:drawing>
+          <wp:anchor distT="0" distB="0" distL="114300" distR="114300" simplePos="0" relativeHeight="251700224" behindDoc="1" locked="0" layoutInCell="1" allowOverlap="1" wp14:anchorId="04520D82" wp14:editId="6DD930FD">
+            <wp:simplePos x="0" y="0"/>
+            <wp:positionH relativeFrom="column">
+              <wp:posOffset>3968750</wp:posOffset>
+            </wp:positionH>
+            <wp:positionV relativeFrom="paragraph">
+              <wp:posOffset>5080</wp:posOffset>
+            </wp:positionV>
+            <wp:extent cx="2838450" cy="3409950"/>
+            <wp:effectExtent l="0" t="0" r="0" b="0"/>
+            <wp:wrapTight wrapText="bothSides">
+              <wp:wrapPolygon edited="0">
+                <wp:start x="0" y="0"/>
+                <wp:lineTo x="0" y="21479"/>
+                <wp:lineTo x="21455" y="21479"/>
+                <wp:lineTo x="21455" y="0"/>
+                <wp:lineTo x="0" y="0"/>
+              </wp:wrapPolygon>
+            </wp:wrapTight>
+            <wp:docPr id="205" name="Picture 205"/>
+            <wp:cNvGraphicFramePr>
+              <a:graphicFrameLocks xmlns:a="http://schemas.openxmlformats.org/drawingml/2006/main" noChangeAspect="1"/>
+            </wp:cNvGraphicFramePr>
+            <a:graphic xmlns:a="http://schemas.openxmlformats.org/drawingml/2006/main">
+              <a:graphicData uri="http://schemas.openxmlformats.org/drawingml/2006/picture">
+                <pic:pic xmlns:pic="http://schemas.openxmlformats.org/drawingml/2006/picture">
+                  <pic:nvPicPr>
+                    <pic:cNvPr id="1" name=""/>
+                    <pic:cNvPicPr/>
+                  </pic:nvPicPr>
+                  <pic:blipFill rotWithShape="1">
+                    <a:blip r:embed="rId23"/>
+                    <a:srcRect l="4129" t="-1019" r="29703" b="27577"/>
+                    <a:stretch/>
+                  </pic:blipFill>
+                  <pic:spPr bwMode="auto">
+                    <a:xfrm>
+                      <a:off x="0" y="0"/>
+                      <a:ext cx="2838450" cy="3409950"/>
+                    </a:xfrm>
+                    <a:prstGeom prst="rect">
+                      <a:avLst/>
+                    </a:prstGeom>
+                    <a:ln>
+                      <a:noFill/>
+                    </a:ln>
+                    <a:extLst>
+                      <a:ext uri="{53640926-AAD7-44D8-BBD7-CCE9431645EC}">
+                        <a14:shadowObscured xmlns:a14="http://schemas.microsoft.com/office/drawing/2010/main"/>
+                      </a:ext>
+                    </a:extLst>
+                  </pic:spPr>
+                </pic:pic>
+              </a:graphicData>
+            </a:graphic>
+            <wp14:sizeRelH relativeFrom="margin">
+              <wp14:pctWidth>0</wp14:pctWidth>
+            </wp14:sizeRelH>
+            <wp14:sizeRelV relativeFrom="margin">
+              <wp14:pctHeight>0</wp14:pctHeight>
+            </wp14:sizeRelV>
+          </wp:anchor>
+        </w:drawing>
+      </w:r>
+      <w:r>
+        <w:rPr>
+          <w:rFonts w:cs="Calibri"/>
+          <w:bCs/>
+          <w:sz w:val="24"/>
+        </w:rPr>
+        <w:t xml:space="preserve">Uvijek koristimo </w:t>
+      </w:r>
+      <w:r>
+        <w:rPr>
+          <w:rFonts w:cs="Calibri"/>
+          <w:b/>
+          <w:sz w:val="24"/>
+        </w:rPr>
+        <w:t>brisanje kopiranjem</w:t>
+      </w:r>
+      <w:r>
+        <w:rPr>
+          <w:rFonts w:cs="Calibri"/>
+          <w:bCs/>
+          <w:sz w:val="24"/>
+        </w:rPr>
+        <w:t xml:space="preserve"> – moguće je da nastane disbalans</w:t>
+      </w:r>
+    </w:p>
+    <w:p>
+      <w:pPr>
+        <w:pStyle w:val="ListParagraph"/>
+        <w:numPr>
+          <w:ilvl w:val="0"/>
+          <w:numId w:val="14"/>
+        </w:numPr>
+        <w:spacing w:after="0"/>
+        <w:rPr>
+          <w:rFonts w:cs="Calibri"/>
+          <w:bCs/>
+          <w:sz w:val="24"/>
+        </w:rPr>
+      </w:pPr>
+      <w:r>
+        <w:rPr>
+          <w:rFonts w:cs="Calibri"/>
+          <w:bCs/>
+          <w:sz w:val="24"/>
+        </w:rPr>
+        <w:t xml:space="preserve">Složenost pretraživanja - </w:t>
+      </w:r>
+      <m:oMath>
+        <m:r>
+          <w:rPr>
+            <w:rFonts w:ascii="Cambria Math" w:hAnsi="Cambria Math" w:cs="Calibri"/>
+            <w:sz w:val="24"/>
+          </w:rPr>
+          <m:t>O(</m:t>
+        </m:r>
+        <m:func>
+          <m:funcPr>
+            <m:ctrlPr>
+              <w:rPr>
+                <w:rFonts w:ascii="Cambria Math" w:hAnsi="Cambria Math" w:cs="Calibri"/>
+                <w:bCs/>
+                <w:i/>
+                <w:sz w:val="24"/>
+              </w:rPr>
+            </m:ctrlPr>
+          </m:funcPr>
+          <m:fName>
+            <m:sSub>
+              <m:sSubPr>
+                <m:ctrlPr>
+                  <w:rPr>
+                    <w:rFonts w:ascii="Cambria Math" w:hAnsi="Cambria Math" w:cs="Calibri"/>
+                    <w:bCs/>
+                    <w:i/>
+                    <w:sz w:val="24"/>
+                  </w:rPr>
+                </m:ctrlPr>
+              </m:sSubPr>
+              <m:e>
+                <m:r>
+                  <m:rPr>
+                    <m:sty m:val="p"/>
+                  </m:rPr>
+                  <w:rPr>
+                    <w:rFonts w:ascii="Cambria Math" w:hAnsi="Cambria Math" w:cs="Calibri"/>
+                    <w:sz w:val="24"/>
+                  </w:rPr>
+                  <m:t>log</m:t>
+                </m:r>
+              </m:e>
+              <m:sub>
+                <m:r>
+                  <w:rPr>
+                    <w:rFonts w:ascii="Cambria Math" w:hAnsi="Cambria Math" w:cs="Calibri"/>
+                    <w:sz w:val="24"/>
+                  </w:rPr>
+                  <m:t>2</m:t>
+                </m:r>
+              </m:sub>
+            </m:sSub>
+          </m:fName>
+          <m:e>
+            <m:r>
+              <w:rPr>
+                <w:rFonts w:ascii="Cambria Math" w:hAnsi="Cambria Math" w:cs="Calibri"/>
+                <w:sz w:val="24"/>
+              </w:rPr>
+              <m:t>n</m:t>
+            </m:r>
+          </m:e>
+        </m:func>
+        <m:r>
+          <w:rPr>
+            <w:rFonts w:ascii="Cambria Math" w:hAnsi="Cambria Math" w:cs="Calibri"/>
+            <w:sz w:val="24"/>
+          </w:rPr>
+          <m:t>)</m:t>
+        </m:r>
+      </m:oMath>
+    </w:p>
+    <w:p>
+      <w:pPr>
+        <w:pStyle w:val="ListParagraph"/>
+        <w:numPr>
+          <w:ilvl w:val="0"/>
+          <w:numId w:val="14"/>
+        </w:numPr>
+        <w:rPr>
+          <w:rFonts w:cs="Calibri"/>
+          <w:bCs/>
+          <w:sz w:val="24"/>
+        </w:rPr>
+      </w:pPr>
+      <w:r>
+        <w:rPr>
+          <w:rFonts w:cs="Calibri"/>
+          <w:bCs/>
+          <w:sz w:val="24"/>
+        </w:rPr>
+        <w:t xml:space="preserve">Složenost </w:t>
+      </w:r>
+      <w:r>
+        <w:rPr>
+          <w:rFonts w:cs="Calibri"/>
+          <w:bCs/>
+          <w:i/>
+          <w:iCs/>
+          <w:sz w:val="24"/>
+        </w:rPr>
+        <w:t xml:space="preserve">upisa </w:t>
+      </w:r>
+      <w:r>
+        <w:rPr>
+          <w:rFonts w:cs="Calibri"/>
+          <w:bCs/>
+          <w:sz w:val="24"/>
+        </w:rPr>
+        <w:t xml:space="preserve">ili </w:t>
+      </w:r>
+      <w:r>
+        <w:rPr>
+          <w:rFonts w:cs="Calibri"/>
+          <w:bCs/>
+          <w:i/>
+          <w:iCs/>
+          <w:sz w:val="24"/>
+        </w:rPr>
+        <w:t xml:space="preserve">brisanja </w:t>
+      </w:r>
+      <w:r>
+        <w:rPr>
+          <w:rFonts w:cs="Calibri"/>
+          <w:bCs/>
+          <w:sz w:val="24"/>
+        </w:rPr>
+        <w:t xml:space="preserve">vrijednosti - </w:t>
+      </w:r>
+      <m:oMath>
+        <m:r>
+          <w:rPr>
+            <w:rFonts w:ascii="Cambria Math" w:hAnsi="Cambria Math" w:cs="Calibri"/>
+            <w:sz w:val="24"/>
+          </w:rPr>
+          <m:t>O(2</m:t>
+        </m:r>
+        <m:func>
+          <m:funcPr>
+            <m:ctrlPr>
+              <w:rPr>
+                <w:rFonts w:ascii="Cambria Math" w:hAnsi="Cambria Math" w:cs="Calibri"/>
+                <w:bCs/>
+                <w:i/>
+                <w:sz w:val="24"/>
+              </w:rPr>
+            </m:ctrlPr>
+          </m:funcPr>
+          <m:fName>
+            <m:sSub>
+              <m:sSubPr>
+                <m:ctrlPr>
+                  <w:rPr>
+                    <w:rFonts w:ascii="Cambria Math" w:hAnsi="Cambria Math" w:cs="Calibri"/>
+                    <w:bCs/>
+                    <w:i/>
+                    <w:sz w:val="24"/>
+                  </w:rPr>
+                </m:ctrlPr>
+              </m:sSubPr>
+              <m:e>
+                <m:r>
+                  <m:rPr>
+                    <m:sty m:val="p"/>
+                  </m:rPr>
+                  <w:rPr>
+                    <w:rFonts w:ascii="Cambria Math" w:hAnsi="Cambria Math" w:cs="Calibri"/>
+                    <w:sz w:val="24"/>
+                  </w:rPr>
+                  <m:t>log</m:t>
+                </m:r>
+              </m:e>
+              <m:sub>
+                <m:r>
+                  <w:rPr>
+                    <w:rFonts w:ascii="Cambria Math" w:hAnsi="Cambria Math" w:cs="Calibri"/>
+                    <w:sz w:val="24"/>
+                  </w:rPr>
+                  <m:t>2</m:t>
+                </m:r>
+              </m:sub>
+            </m:sSub>
+          </m:fName>
+          <m:e>
+            <m:r>
+              <w:rPr>
+                <w:rFonts w:ascii="Cambria Math" w:hAnsi="Cambria Math" w:cs="Calibri"/>
+                <w:sz w:val="24"/>
+              </w:rPr>
+              <m:t>n</m:t>
+            </m:r>
+          </m:e>
+        </m:func>
+        <m:r>
+          <w:rPr>
+            <w:rFonts w:ascii="Cambria Math" w:hAnsi="Cambria Math" w:cs="Calibri"/>
+            <w:sz w:val="24"/>
+          </w:rPr>
+          <m:t>)</m:t>
+        </m:r>
+      </m:oMath>
+      <w:r>
+        <w:rPr>
+          <w:rFonts w:cs="Calibri"/>
+          <w:bCs/>
+          <w:sz w:val="24"/>
+        </w:rPr>
+        <w:t xml:space="preserve"> zato što se vraćamo nazad vertikalno do korijenskog čvora</w:t>
+      </w:r>
+      <w:r>
+        <w:rPr>
+          <w:rFonts w:cs="Calibri"/>
+          <w:bCs/>
+          <w:sz w:val="24"/>
+        </w:rPr>
+        <w:t>.</w:t>
+      </w:r>
+    </w:p>
+    <w:p>
+      <w:pPr>
+        <w:pStyle w:val="ListParagraph"/>
+        <w:ind w:left="1080"/>
+        <w:rPr>
+          <w:rFonts w:cs="Calibri"/>
+          <w:bCs/>
+          <w:sz w:val="24"/>
+        </w:rPr>
+      </w:pPr>
+    </w:p>
+    <w:p>
+      <w:pPr>
+        <w:pStyle w:val="ListParagraph"/>
+        <w:ind w:left="1080"/>
+        <w:rPr>
+          <w:rFonts w:cs="Calibri"/>
+          <w:bCs/>
+          <w:sz w:val="24"/>
+        </w:rPr>
+      </w:pPr>
+    </w:p>
+    <w:p>
+      <w:pPr>
+        <w:ind w:left="720"/>
+        <w:rPr>
+          <w:rFonts w:cs="Calibri"/>
+          <w:bCs/>
+          <w:sz w:val="24"/>
+        </w:rPr>
+      </w:pPr>
+      <w:r>
+        <w:rPr>
+          <w:rFonts w:cs="Calibri"/>
+          <w:bCs/>
+          <w:sz w:val="24"/>
+        </w:rPr>
+        <w:drawing>
+          <wp:anchor distT="0" distB="0" distL="114300" distR="114300" simplePos="0" relativeHeight="251701248" behindDoc="1" locked="0" layoutInCell="1" allowOverlap="1" wp14:anchorId="27103C64" wp14:editId="3A5E0B4C">
+            <wp:simplePos x="0" y="0"/>
+            <wp:positionH relativeFrom="column">
+              <wp:posOffset>660400</wp:posOffset>
+            </wp:positionH>
+            <wp:positionV relativeFrom="paragraph">
+              <wp:posOffset>6350</wp:posOffset>
+            </wp:positionV>
+            <wp:extent cx="2752725" cy="1287145"/>
+            <wp:effectExtent l="0" t="0" r="0" b="8255"/>
+            <wp:wrapTight wrapText="bothSides">
+              <wp:wrapPolygon edited="0">
+                <wp:start x="0" y="0"/>
+                <wp:lineTo x="0" y="21419"/>
+                <wp:lineTo x="21376" y="21419"/>
+                <wp:lineTo x="21376" y="0"/>
+                <wp:lineTo x="0" y="0"/>
+              </wp:wrapPolygon>
+            </wp:wrapTight>
+            <wp:docPr id="207" name="Picture 207"/>
+            <wp:cNvGraphicFramePr>
+              <a:graphicFrameLocks xmlns:a="http://schemas.openxmlformats.org/drawingml/2006/main" noChangeAspect="1"/>
+            </wp:cNvGraphicFramePr>
+            <a:graphic xmlns:a="http://schemas.openxmlformats.org/drawingml/2006/main">
+              <a:graphicData uri="http://schemas.openxmlformats.org/drawingml/2006/picture">
+                <pic:pic xmlns:pic="http://schemas.openxmlformats.org/drawingml/2006/picture">
+                  <pic:nvPicPr>
+                    <pic:cNvPr id="1" name=""/>
+                    <pic:cNvPicPr/>
+                  </pic:nvPicPr>
+                  <pic:blipFill>
+                    <a:blip r:embed="rId24"/>
+                    <a:stretch>
+                      <a:fillRect/>
+                    </a:stretch>
+                  </pic:blipFill>
+                  <pic:spPr>
+                    <a:xfrm>
+                      <a:off x="0" y="0"/>
+                      <a:ext cx="2752725" cy="1287145"/>
+                    </a:xfrm>
+                    <a:prstGeom prst="rect">
+                      <a:avLst/>
+                    </a:prstGeom>
+                  </pic:spPr>
+                </pic:pic>
+              </a:graphicData>
+            </a:graphic>
+          </wp:anchor>
+        </w:drawing>
+      </w:r>
+    </w:p>
+    <w:p>
+      <w:pPr>
+        <w:rPr>
+          <w:rFonts w:cs="Calibri"/>
+          <w:bCs/>
+          <w:sz w:val="24"/>
+        </w:rPr>
+      </w:pPr>
+    </w:p>
+    <w:p>
+      <w:pPr>
+        <w:rPr>
+          <w:rFonts w:cs="Calibri"/>
+          <w:bCs/>
+          <w:sz w:val="24"/>
+        </w:rPr>
+      </w:pPr>
+    </w:p>
+    <w:p>
+      <w:pPr>
+        <w:rPr>
+          <w:rFonts w:cs="Calibri"/>
+          <w:bCs/>
+          <w:sz w:val="24"/>
+        </w:rPr>
+      </w:pPr>
+    </w:p>
+    <w:p>
+      <w:pPr>
+        <w:rPr>
+          <w:rFonts w:cs="Calibri"/>
+          <w:bCs/>
+          <w:sz w:val="24"/>
+        </w:rPr>
+      </w:pPr>
+    </w:p>
+    <w:p>
+      <w:pPr>
+        <w:rPr>
+          <w:rFonts w:cs="Calibri"/>
+          <w:bCs/>
+          <w:sz w:val="24"/>
+        </w:rPr>
+      </w:pPr>
+    </w:p>
+    <w:p>
+      <w:pPr>
+        <w:rPr>
+          <w:rFonts w:cs="Calibri"/>
+          <w:bCs/>
+          <w:sz w:val="24"/>
+        </w:rPr>
+      </w:pPr>
+    </w:p>
+    <w:p>
+      <w:pPr>
+        <w:rPr>
+          <w:rFonts w:cs="Calibri"/>
+          <w:bCs/>
+          <w:sz w:val="24"/>
+        </w:rPr>
+      </w:pPr>
+    </w:p>
+    <w:p>
+      <w:pPr>
+        <w:rPr>
+          <w:rFonts w:cs="Calibri"/>
+          <w:bCs/>
+          <w:sz w:val="24"/>
+        </w:rPr>
+      </w:pPr>
+    </w:p>
+    <w:p>
+      <w:pPr>
+        <w:rPr>
+          <w:rFonts w:cs="Calibri"/>
+          <w:bCs/>
+          <w:sz w:val="24"/>
+        </w:rPr>
+      </w:pPr>
+    </w:p>
+    <w:p>
+      <w:pPr>
+        <w:rPr>
+          <w:rFonts w:cs="Calibri"/>
+          <w:bCs/>
+          <w:sz w:val="24"/>
+        </w:rPr>
+      </w:pPr>
+    </w:p>
+    <w:p>
+      <w:pPr>
+        <w:rPr>
+          <w:rFonts w:cs="Calibri"/>
+          <w:bCs/>
+          <w:sz w:val="24"/>
+        </w:rPr>
+      </w:pPr>
+    </w:p>
+    <w:p>
+      <w:pPr>
+        <w:rPr>
+          <w:rFonts w:cs="Calibri"/>
+          <w:bCs/>
+          <w:sz w:val="24"/>
+        </w:rPr>
+      </w:pPr>
+    </w:p>
+    <w:p>
+      <w:pPr>
+        <w:rPr>
+          <w:rFonts w:cs="Calibri"/>
+          <w:bCs/>
+          <w:sz w:val="24"/>
+        </w:rPr>
+      </w:pPr>
+    </w:p>
+    <w:p>
+      <w:pPr>
+        <w:rPr>
+          <w:rFonts w:cs="Calibri"/>
+          <w:bCs/>
+          <w:sz w:val="24"/>
+        </w:rPr>
+      </w:pPr>
+    </w:p>
+    <w:p>
+      <w:pPr>
+        <w:rPr>
+          <w:rFonts w:cs="Calibri"/>
+          <w:bCs/>
+          <w:sz w:val="24"/>
+        </w:rPr>
+      </w:pPr>
+    </w:p>
+    <w:p>
+      <w:pPr>
+        <w:rPr>
+          <w:rFonts w:cs="Calibri"/>
+          <w:bCs/>
+          <w:sz w:val="24"/>
+        </w:rPr>
+      </w:pPr>
+    </w:p>
+    <w:p>
+      <w:pPr>
         <w:rPr>
           <w:rFonts w:cs="Calibri"/>
           <w:bCs/>
@@ -5236,6 +6657,7 @@
           <w:bCs/>
           <w:sz w:val="24"/>
         </w:rPr>
+        <w:lastRenderedPageBreak/>
         <w:t>Samo obrišemo čvor</w:t>
       </w:r>
     </w:p>
@@ -5306,7 +6728,7 @@
                     </pic:cNvPicPr>
                   </pic:nvPicPr>
                   <pic:blipFill>
-                    <a:blip r:embed="rId18">
+                    <a:blip r:embed="rId25">
                       <a:extLst>
                         <a:ext uri="{28A0092B-C50C-407E-A947-70E740481C1C}">
                           <a14:useLocalDpi xmlns:a14="http://schemas.microsoft.com/office/drawing/2010/main" val="0"/>
@@ -5386,7 +6808,6 @@
         <w:rPr>
           <w:noProof/>
         </w:rPr>
-        <w:lastRenderedPageBreak/>
         <w:t>Naći čvor koji se briše i njegovog roditelja (osim u slučaju brisanja korijena)</w:t>
       </w:r>
     </w:p>
@@ -5587,6 +7008,7 @@
         <w:rPr>
           <w:noProof/>
         </w:rPr>
+        <w:lastRenderedPageBreak/>
         <w:drawing>
           <wp:inline distT="0" distB="0" distL="0" distR="0" wp14:anchorId="1B262F44" wp14:editId="395AC02B">
             <wp:extent cx="4675505" cy="4110990"/>
@@ -5605,7 +7027,7 @@
                     </pic:cNvPicPr>
                   </pic:nvPicPr>
                   <pic:blipFill>
-                    <a:blip r:embed="rId19">
+                    <a:blip r:embed="rId26">
                       <a:extLst>
                         <a:ext uri="{28A0092B-C50C-407E-A947-70E740481C1C}">
                           <a14:useLocalDpi xmlns:a14="http://schemas.microsoft.com/office/drawing/2010/main" val="0"/>
@@ -5677,7 +7099,6 @@
           <w:b/>
           <w:noProof/>
         </w:rPr>
-        <w:lastRenderedPageBreak/>
         <w:drawing>
           <wp:inline distT="0" distB="0" distL="0" distR="0" wp14:anchorId="22F01467" wp14:editId="0C66FBDB">
             <wp:extent cx="6146165" cy="2870200"/>
@@ -5696,7 +7117,7 @@
                     </pic:cNvPicPr>
                   </pic:nvPicPr>
                   <pic:blipFill>
-                    <a:blip r:embed="rId20">
+                    <a:blip r:embed="rId27">
                       <a:extLst>
                         <a:ext uri="{28A0092B-C50C-407E-A947-70E740481C1C}">
                           <a14:useLocalDpi xmlns:a14="http://schemas.microsoft.com/office/drawing/2010/main" val="0"/>
@@ -5863,6 +7284,7 @@
         <w:rPr>
           <w:noProof/>
         </w:rPr>
+        <w:lastRenderedPageBreak/>
         <w:drawing>
           <wp:inline distT="0" distB="0" distL="0" distR="0" wp14:anchorId="6F4B7EF1" wp14:editId="5AB839D7">
             <wp:extent cx="6607810" cy="1518920"/>
@@ -5881,7 +7303,7 @@
                     </pic:cNvPicPr>
                   </pic:nvPicPr>
                   <pic:blipFill>
-                    <a:blip r:embed="rId21">
+                    <a:blip r:embed="rId28">
                       <a:extLst>
                         <a:ext uri="{28A0092B-C50C-407E-A947-70E740481C1C}">
                           <a14:useLocalDpi xmlns:a14="http://schemas.microsoft.com/office/drawing/2010/main" val="0"/>
@@ -5947,7 +7369,7 @@
                     </pic:cNvPicPr>
                   </pic:nvPicPr>
                   <pic:blipFill>
-                    <a:blip r:embed="rId22">
+                    <a:blip r:embed="rId29">
                       <a:extLst>
                         <a:ext uri="{28A0092B-C50C-407E-A947-70E740481C1C}">
                           <a14:useLocalDpi xmlns:a14="http://schemas.microsoft.com/office/drawing/2010/main" val="0"/>
@@ -6102,7 +7524,6 @@
         <w:rPr>
           <w:noProof/>
         </w:rPr>
-        <w:lastRenderedPageBreak/>
         <w:t>Rekurzivno lomljenje kralježnice u koso stablo</w:t>
       </w:r>
     </w:p>
@@ -6135,7 +7556,7 @@
                     </pic:cNvPicPr>
                   </pic:nvPicPr>
                   <pic:blipFill>
-                    <a:blip r:embed="rId23">
+                    <a:blip r:embed="rId30">
                       <a:extLst>
                         <a:ext uri="{28A0092B-C50C-407E-A947-70E740481C1C}">
                           <a14:useLocalDpi xmlns:a14="http://schemas.microsoft.com/office/drawing/2010/main" val="0"/>
@@ -6177,6 +7598,7 @@
         <w:rPr>
           <w:noProof/>
         </w:rPr>
+        <w:lastRenderedPageBreak/>
         <w:drawing>
           <wp:inline distT="0" distB="0" distL="0" distR="0" wp14:anchorId="187B9709" wp14:editId="2C1277CD">
             <wp:extent cx="6607810" cy="4317365"/>
@@ -6195,7 +7617,7 @@
                     </pic:cNvPicPr>
                   </pic:nvPicPr>
                   <pic:blipFill>
-                    <a:blip r:embed="rId24">
+                    <a:blip r:embed="rId31">
                       <a:extLst>
                         <a:ext uri="{28A0092B-C50C-407E-A947-70E740481C1C}">
                           <a14:useLocalDpi xmlns:a14="http://schemas.microsoft.com/office/drawing/2010/main" val="0"/>
@@ -6268,7 +7690,7 @@
                     </pic:cNvPicPr>
                   </pic:nvPicPr>
                   <pic:blipFill>
-                    <a:blip r:embed="rId25">
+                    <a:blip r:embed="rId32">
                       <a:extLst>
                         <a:ext uri="{28A0092B-C50C-407E-A947-70E740481C1C}">
                           <a14:useLocalDpi xmlns:a14="http://schemas.microsoft.com/office/drawing/2010/main" val="0"/>
@@ -6856,6 +8278,95 @@
     </w:lvl>
   </w:abstractNum>
   <w:abstractNum w:abstractNumId="4" w15:restartNumberingAfterBreak="0">
+    <w:nsid w:val="191C7C73"/>
+    <w:multiLevelType w:val="hybridMultilevel"/>
+    <w:tmpl w:val="DA847EBC"/>
+    <w:lvl w:ilvl="0" w:tplc="5442D6B0">
+      <w:start w:val="1"/>
+      <w:numFmt w:val="lowerRoman"/>
+      <w:lvlText w:val="%1."/>
+      <w:lvlJc w:val="left"/>
+      <w:pPr>
+        <w:ind w:left="2520" w:hanging="720"/>
+      </w:pPr>
+      <w:rPr>
+        <w:rFonts w:hint="default"/>
+      </w:rPr>
+    </w:lvl>
+    <w:lvl w:ilvl="1" w:tplc="041A0019" w:tentative="1">
+      <w:start w:val="1"/>
+      <w:numFmt w:val="lowerLetter"/>
+      <w:lvlText w:val="%2."/>
+      <w:lvlJc w:val="left"/>
+      <w:pPr>
+        <w:ind w:left="2880" w:hanging="360"/>
+      </w:pPr>
+    </w:lvl>
+    <w:lvl w:ilvl="2" w:tplc="041A001B" w:tentative="1">
+      <w:start w:val="1"/>
+      <w:numFmt w:val="lowerRoman"/>
+      <w:lvlText w:val="%3."/>
+      <w:lvlJc w:val="right"/>
+      <w:pPr>
+        <w:ind w:left="3600" w:hanging="180"/>
+      </w:pPr>
+    </w:lvl>
+    <w:lvl w:ilvl="3" w:tplc="041A000F" w:tentative="1">
+      <w:start w:val="1"/>
+      <w:numFmt w:val="decimal"/>
+      <w:lvlText w:val="%4."/>
+      <w:lvlJc w:val="left"/>
+      <w:pPr>
+        <w:ind w:left="4320" w:hanging="360"/>
+      </w:pPr>
+    </w:lvl>
+    <w:lvl w:ilvl="4" w:tplc="041A0019" w:tentative="1">
+      <w:start w:val="1"/>
+      <w:numFmt w:val="lowerLetter"/>
+      <w:lvlText w:val="%5."/>
+      <w:lvlJc w:val="left"/>
+      <w:pPr>
+        <w:ind w:left="5040" w:hanging="360"/>
+      </w:pPr>
+    </w:lvl>
+    <w:lvl w:ilvl="5" w:tplc="041A001B" w:tentative="1">
+      <w:start w:val="1"/>
+      <w:numFmt w:val="lowerRoman"/>
+      <w:lvlText w:val="%6."/>
+      <w:lvlJc w:val="right"/>
+      <w:pPr>
+        <w:ind w:left="5760" w:hanging="180"/>
+      </w:pPr>
+    </w:lvl>
+    <w:lvl w:ilvl="6" w:tplc="041A000F" w:tentative="1">
+      <w:start w:val="1"/>
+      <w:numFmt w:val="decimal"/>
+      <w:lvlText w:val="%7."/>
+      <w:lvlJc w:val="left"/>
+      <w:pPr>
+        <w:ind w:left="6480" w:hanging="360"/>
+      </w:pPr>
+    </w:lvl>
+    <w:lvl w:ilvl="7" w:tplc="041A0019" w:tentative="1">
+      <w:start w:val="1"/>
+      <w:numFmt w:val="lowerLetter"/>
+      <w:lvlText w:val="%8."/>
+      <w:lvlJc w:val="left"/>
+      <w:pPr>
+        <w:ind w:left="7200" w:hanging="360"/>
+      </w:pPr>
+    </w:lvl>
+    <w:lvl w:ilvl="8" w:tplc="041A001B" w:tentative="1">
+      <w:start w:val="1"/>
+      <w:numFmt w:val="lowerRoman"/>
+      <w:lvlText w:val="%9."/>
+      <w:lvlJc w:val="right"/>
+      <w:pPr>
+        <w:ind w:left="7920" w:hanging="180"/>
+      </w:pPr>
+    </w:lvl>
+  </w:abstractNum>
+  <w:abstractNum w:abstractNumId="5" w15:restartNumberingAfterBreak="0">
     <w:nsid w:val="23D30F91"/>
     <w:multiLevelType w:val="hybridMultilevel"/>
     <w:tmpl w:val="A7003F20"/>
@@ -6967,7 +8478,7 @@
       </w:rPr>
     </w:lvl>
   </w:abstractNum>
-  <w:abstractNum w:abstractNumId="5" w15:restartNumberingAfterBreak="0">
+  <w:abstractNum w:abstractNumId="6" w15:restartNumberingAfterBreak="0">
     <w:nsid w:val="31ED7BB3"/>
     <w:multiLevelType w:val="hybridMultilevel"/>
     <w:tmpl w:val="FFFFFFFF"/>
@@ -7080,7 +8591,7 @@
       </w:rPr>
     </w:lvl>
   </w:abstractNum>
-  <w:abstractNum w:abstractNumId="6" w15:restartNumberingAfterBreak="0">
+  <w:abstractNum w:abstractNumId="7" w15:restartNumberingAfterBreak="0">
     <w:nsid w:val="32592D01"/>
     <w:multiLevelType w:val="hybridMultilevel"/>
     <w:tmpl w:val="FFFFFFFF"/>
@@ -7265,7 +8776,7 @@
       </w:rPr>
     </w:lvl>
   </w:abstractNum>
-  <w:abstractNum w:abstractNumId="7" w15:restartNumberingAfterBreak="0">
+  <w:abstractNum w:abstractNumId="8" w15:restartNumberingAfterBreak="0">
     <w:nsid w:val="32C73A28"/>
     <w:multiLevelType w:val="hybridMultilevel"/>
     <w:tmpl w:val="6406A994"/>
@@ -7378,7 +8889,7 @@
       </w:rPr>
     </w:lvl>
   </w:abstractNum>
-  <w:abstractNum w:abstractNumId="8" w15:restartNumberingAfterBreak="0">
+  <w:abstractNum w:abstractNumId="9" w15:restartNumberingAfterBreak="0">
     <w:nsid w:val="3D0F2265"/>
     <w:multiLevelType w:val="multilevel"/>
     <w:tmpl w:val="4B26644E"/>
@@ -7496,7 +9007,7 @@
       </w:pPr>
     </w:lvl>
   </w:abstractNum>
-  <w:abstractNum w:abstractNumId="9" w15:restartNumberingAfterBreak="0">
+  <w:abstractNum w:abstractNumId="10" w15:restartNumberingAfterBreak="0">
     <w:nsid w:val="412B5923"/>
     <w:multiLevelType w:val="hybridMultilevel"/>
     <w:tmpl w:val="FFFFFFFF"/>
@@ -7609,7 +9120,7 @@
       </w:rPr>
     </w:lvl>
   </w:abstractNum>
-  <w:abstractNum w:abstractNumId="10" w15:restartNumberingAfterBreak="0">
+  <w:abstractNum w:abstractNumId="11" w15:restartNumberingAfterBreak="0">
     <w:nsid w:val="46F269D8"/>
     <w:multiLevelType w:val="hybridMultilevel"/>
     <w:tmpl w:val="C616B3FC"/>
@@ -7698,7 +9209,97 @@
       </w:pPr>
     </w:lvl>
   </w:abstractNum>
-  <w:abstractNum w:abstractNumId="11" w15:restartNumberingAfterBreak="0">
+  <w:abstractNum w:abstractNumId="12" w15:restartNumberingAfterBreak="0">
+    <w:nsid w:val="476B21C0"/>
+    <w:multiLevelType w:val="hybridMultilevel"/>
+    <w:tmpl w:val="5E24E64A"/>
+    <w:lvl w:ilvl="0" w:tplc="5624070A">
+      <w:start w:val="1"/>
+      <w:numFmt w:val="lowerRoman"/>
+      <w:lvlText w:val="%1."/>
+      <w:lvlJc w:val="left"/>
+      <w:pPr>
+        <w:ind w:left="1440" w:hanging="720"/>
+      </w:pPr>
+      <w:rPr>
+        <w:rFonts w:hint="default"/>
+        <w:b w:val="0"/>
+      </w:rPr>
+    </w:lvl>
+    <w:lvl w:ilvl="1" w:tplc="041A0019" w:tentative="1">
+      <w:start w:val="1"/>
+      <w:numFmt w:val="lowerLetter"/>
+      <w:lvlText w:val="%2."/>
+      <w:lvlJc w:val="left"/>
+      <w:pPr>
+        <w:ind w:left="1800" w:hanging="360"/>
+      </w:pPr>
+    </w:lvl>
+    <w:lvl w:ilvl="2" w:tplc="041A001B" w:tentative="1">
+      <w:start w:val="1"/>
+      <w:numFmt w:val="lowerRoman"/>
+      <w:lvlText w:val="%3."/>
+      <w:lvlJc w:val="right"/>
+      <w:pPr>
+        <w:ind w:left="2520" w:hanging="180"/>
+      </w:pPr>
+    </w:lvl>
+    <w:lvl w:ilvl="3" w:tplc="041A000F" w:tentative="1">
+      <w:start w:val="1"/>
+      <w:numFmt w:val="decimal"/>
+      <w:lvlText w:val="%4."/>
+      <w:lvlJc w:val="left"/>
+      <w:pPr>
+        <w:ind w:left="3240" w:hanging="360"/>
+      </w:pPr>
+    </w:lvl>
+    <w:lvl w:ilvl="4" w:tplc="041A0019" w:tentative="1">
+      <w:start w:val="1"/>
+      <w:numFmt w:val="lowerLetter"/>
+      <w:lvlText w:val="%5."/>
+      <w:lvlJc w:val="left"/>
+      <w:pPr>
+        <w:ind w:left="3960" w:hanging="360"/>
+      </w:pPr>
+    </w:lvl>
+    <w:lvl w:ilvl="5" w:tplc="041A001B" w:tentative="1">
+      <w:start w:val="1"/>
+      <w:numFmt w:val="lowerRoman"/>
+      <w:lvlText w:val="%6."/>
+      <w:lvlJc w:val="right"/>
+      <w:pPr>
+        <w:ind w:left="4680" w:hanging="180"/>
+      </w:pPr>
+    </w:lvl>
+    <w:lvl w:ilvl="6" w:tplc="041A000F" w:tentative="1">
+      <w:start w:val="1"/>
+      <w:numFmt w:val="decimal"/>
+      <w:lvlText w:val="%7."/>
+      <w:lvlJc w:val="left"/>
+      <w:pPr>
+        <w:ind w:left="5400" w:hanging="360"/>
+      </w:pPr>
+    </w:lvl>
+    <w:lvl w:ilvl="7" w:tplc="041A0019" w:tentative="1">
+      <w:start w:val="1"/>
+      <w:numFmt w:val="lowerLetter"/>
+      <w:lvlText w:val="%8."/>
+      <w:lvlJc w:val="left"/>
+      <w:pPr>
+        <w:ind w:left="6120" w:hanging="360"/>
+      </w:pPr>
+    </w:lvl>
+    <w:lvl w:ilvl="8" w:tplc="041A001B" w:tentative="1">
+      <w:start w:val="1"/>
+      <w:numFmt w:val="lowerRoman"/>
+      <w:lvlText w:val="%9."/>
+      <w:lvlJc w:val="right"/>
+      <w:pPr>
+        <w:ind w:left="6840" w:hanging="180"/>
+      </w:pPr>
+    </w:lvl>
+  </w:abstractNum>
+  <w:abstractNum w:abstractNumId="13" w15:restartNumberingAfterBreak="0">
     <w:nsid w:val="51CE05CD"/>
     <w:multiLevelType w:val="hybridMultilevel"/>
     <w:tmpl w:val="2F50807C"/>
@@ -7787,7 +9388,120 @@
       </w:pPr>
     </w:lvl>
   </w:abstractNum>
-  <w:abstractNum w:abstractNumId="12" w15:restartNumberingAfterBreak="0">
+  <w:abstractNum w:abstractNumId="14" w15:restartNumberingAfterBreak="0">
+    <w:nsid w:val="57621AAF"/>
+    <w:multiLevelType w:val="hybridMultilevel"/>
+    <w:tmpl w:val="FA36B0FA"/>
+    <w:lvl w:ilvl="0" w:tplc="2D124F62">
+      <w:start w:val="3"/>
+      <w:numFmt w:val="bullet"/>
+      <w:lvlText w:val="−"/>
+      <w:lvlJc w:val="left"/>
+      <w:pPr>
+        <w:ind w:left="1440" w:hanging="360"/>
+      </w:pPr>
+      <w:rPr>
+        <w:rFonts w:ascii="Calibri" w:eastAsia="Times New Roman" w:hAnsi="Calibri" w:cs="Calibri" w:hint="default"/>
+      </w:rPr>
+    </w:lvl>
+    <w:lvl w:ilvl="1" w:tplc="041A0003" w:tentative="1">
+      <w:start w:val="1"/>
+      <w:numFmt w:val="bullet"/>
+      <w:lvlText w:val="o"/>
+      <w:lvlJc w:val="left"/>
+      <w:pPr>
+        <w:ind w:left="2160" w:hanging="360"/>
+      </w:pPr>
+      <w:rPr>
+        <w:rFonts w:ascii="Courier New" w:hAnsi="Courier New" w:cs="Courier New" w:hint="default"/>
+      </w:rPr>
+    </w:lvl>
+    <w:lvl w:ilvl="2" w:tplc="041A0005" w:tentative="1">
+      <w:start w:val="1"/>
+      <w:numFmt w:val="bullet"/>
+      <w:lvlText w:val=""/>
+      <w:lvlJc w:val="left"/>
+      <w:pPr>
+        <w:ind w:left="2880" w:hanging="360"/>
+      </w:pPr>
+      <w:rPr>
+        <w:rFonts w:ascii="Wingdings" w:hAnsi="Wingdings" w:hint="default"/>
+      </w:rPr>
+    </w:lvl>
+    <w:lvl w:ilvl="3" w:tplc="041A0001" w:tentative="1">
+      <w:start w:val="1"/>
+      <w:numFmt w:val="bullet"/>
+      <w:lvlText w:val=""/>
+      <w:lvlJc w:val="left"/>
+      <w:pPr>
+        <w:ind w:left="3600" w:hanging="360"/>
+      </w:pPr>
+      <w:rPr>
+        <w:rFonts w:ascii="Symbol" w:hAnsi="Symbol" w:hint="default"/>
+      </w:rPr>
+    </w:lvl>
+    <w:lvl w:ilvl="4" w:tplc="041A0003" w:tentative="1">
+      <w:start w:val="1"/>
+      <w:numFmt w:val="bullet"/>
+      <w:lvlText w:val="o"/>
+      <w:lvlJc w:val="left"/>
+      <w:pPr>
+        <w:ind w:left="4320" w:hanging="360"/>
+      </w:pPr>
+      <w:rPr>
+        <w:rFonts w:ascii="Courier New" w:hAnsi="Courier New" w:cs="Courier New" w:hint="default"/>
+      </w:rPr>
+    </w:lvl>
+    <w:lvl w:ilvl="5" w:tplc="041A0005" w:tentative="1">
+      <w:start w:val="1"/>
+      <w:numFmt w:val="bullet"/>
+      <w:lvlText w:val=""/>
+      <w:lvlJc w:val="left"/>
+      <w:pPr>
+        <w:ind w:left="5040" w:hanging="360"/>
+      </w:pPr>
+      <w:rPr>
+        <w:rFonts w:ascii="Wingdings" w:hAnsi="Wingdings" w:hint="default"/>
+      </w:rPr>
+    </w:lvl>
+    <w:lvl w:ilvl="6" w:tplc="041A0001" w:tentative="1">
+      <w:start w:val="1"/>
+      <w:numFmt w:val="bullet"/>
+      <w:lvlText w:val=""/>
+      <w:lvlJc w:val="left"/>
+      <w:pPr>
+        <w:ind w:left="5760" w:hanging="360"/>
+      </w:pPr>
+      <w:rPr>
+        <w:rFonts w:ascii="Symbol" w:hAnsi="Symbol" w:hint="default"/>
+      </w:rPr>
+    </w:lvl>
+    <w:lvl w:ilvl="7" w:tplc="041A0003" w:tentative="1">
+      <w:start w:val="1"/>
+      <w:numFmt w:val="bullet"/>
+      <w:lvlText w:val="o"/>
+      <w:lvlJc w:val="left"/>
+      <w:pPr>
+        <w:ind w:left="6480" w:hanging="360"/>
+      </w:pPr>
+      <w:rPr>
+        <w:rFonts w:ascii="Courier New" w:hAnsi="Courier New" w:cs="Courier New" w:hint="default"/>
+      </w:rPr>
+    </w:lvl>
+    <w:lvl w:ilvl="8" w:tplc="041A0005" w:tentative="1">
+      <w:start w:val="1"/>
+      <w:numFmt w:val="bullet"/>
+      <w:lvlText w:val=""/>
+      <w:lvlJc w:val="left"/>
+      <w:pPr>
+        <w:ind w:left="7200" w:hanging="360"/>
+      </w:pPr>
+      <w:rPr>
+        <w:rFonts w:ascii="Wingdings" w:hAnsi="Wingdings" w:hint="default"/>
+      </w:rPr>
+    </w:lvl>
+  </w:abstractNum>
+  <w:abstractNum w:abstractNumId="15" w15:restartNumberingAfterBreak="0">
     <w:nsid w:val="67002620"/>
     <w:multiLevelType w:val="hybridMultilevel"/>
     <w:tmpl w:val="AB845F62"/>
@@ -7899,7 +9613,7 @@
       </w:rPr>
     </w:lvl>
   </w:abstractNum>
-  <w:abstractNum w:abstractNumId="13" w15:restartNumberingAfterBreak="0">
+  <w:abstractNum w:abstractNumId="16" w15:restartNumberingAfterBreak="0">
     <w:nsid w:val="6AC85362"/>
     <w:multiLevelType w:val="hybridMultilevel"/>
     <w:tmpl w:val="FFFFFFFF"/>
@@ -8086,47 +9800,172 @@
       </w:rPr>
     </w:lvl>
   </w:abstractNum>
+  <w:abstractNum w:abstractNumId="17" w15:restartNumberingAfterBreak="0">
+    <w:nsid w:val="7AA97985"/>
+    <w:multiLevelType w:val="hybridMultilevel"/>
+    <w:tmpl w:val="B9660F42"/>
+    <w:lvl w:ilvl="0" w:tplc="9E9EB906">
+      <w:start w:val="3"/>
+      <w:numFmt w:val="bullet"/>
+      <w:lvlText w:val="−"/>
+      <w:lvlJc w:val="left"/>
+      <w:pPr>
+        <w:ind w:left="1440" w:hanging="360"/>
+      </w:pPr>
+      <w:rPr>
+        <w:rFonts w:ascii="Calibri" w:eastAsia="Times New Roman" w:hAnsi="Calibri" w:cs="Calibri" w:hint="default"/>
+      </w:rPr>
+    </w:lvl>
+    <w:lvl w:ilvl="1" w:tplc="041A0003" w:tentative="1">
+      <w:start w:val="1"/>
+      <w:numFmt w:val="bullet"/>
+      <w:lvlText w:val="o"/>
+      <w:lvlJc w:val="left"/>
+      <w:pPr>
+        <w:ind w:left="2160" w:hanging="360"/>
+      </w:pPr>
+      <w:rPr>
+        <w:rFonts w:ascii="Courier New" w:hAnsi="Courier New" w:cs="Courier New" w:hint="default"/>
+      </w:rPr>
+    </w:lvl>
+    <w:lvl w:ilvl="2" w:tplc="041A0005" w:tentative="1">
+      <w:start w:val="1"/>
+      <w:numFmt w:val="bullet"/>
+      <w:lvlText w:val=""/>
+      <w:lvlJc w:val="left"/>
+      <w:pPr>
+        <w:ind w:left="2880" w:hanging="360"/>
+      </w:pPr>
+      <w:rPr>
+        <w:rFonts w:ascii="Wingdings" w:hAnsi="Wingdings" w:hint="default"/>
+      </w:rPr>
+    </w:lvl>
+    <w:lvl w:ilvl="3" w:tplc="041A0001" w:tentative="1">
+      <w:start w:val="1"/>
+      <w:numFmt w:val="bullet"/>
+      <w:lvlText w:val=""/>
+      <w:lvlJc w:val="left"/>
+      <w:pPr>
+        <w:ind w:left="3600" w:hanging="360"/>
+      </w:pPr>
+      <w:rPr>
+        <w:rFonts w:ascii="Symbol" w:hAnsi="Symbol" w:hint="default"/>
+      </w:rPr>
+    </w:lvl>
+    <w:lvl w:ilvl="4" w:tplc="041A0003" w:tentative="1">
+      <w:start w:val="1"/>
+      <w:numFmt w:val="bullet"/>
+      <w:lvlText w:val="o"/>
+      <w:lvlJc w:val="left"/>
+      <w:pPr>
+        <w:ind w:left="4320" w:hanging="360"/>
+      </w:pPr>
+      <w:rPr>
+        <w:rFonts w:ascii="Courier New" w:hAnsi="Courier New" w:cs="Courier New" w:hint="default"/>
+      </w:rPr>
+    </w:lvl>
+    <w:lvl w:ilvl="5" w:tplc="041A0005" w:tentative="1">
+      <w:start w:val="1"/>
+      <w:numFmt w:val="bullet"/>
+      <w:lvlText w:val=""/>
+      <w:lvlJc w:val="left"/>
+      <w:pPr>
+        <w:ind w:left="5040" w:hanging="360"/>
+      </w:pPr>
+      <w:rPr>
+        <w:rFonts w:ascii="Wingdings" w:hAnsi="Wingdings" w:hint="default"/>
+      </w:rPr>
+    </w:lvl>
+    <w:lvl w:ilvl="6" w:tplc="041A0001" w:tentative="1">
+      <w:start w:val="1"/>
+      <w:numFmt w:val="bullet"/>
+      <w:lvlText w:val=""/>
+      <w:lvlJc w:val="left"/>
+      <w:pPr>
+        <w:ind w:left="5760" w:hanging="360"/>
+      </w:pPr>
+      <w:rPr>
+        <w:rFonts w:ascii="Symbol" w:hAnsi="Symbol" w:hint="default"/>
+      </w:rPr>
+    </w:lvl>
+    <w:lvl w:ilvl="7" w:tplc="041A0003" w:tentative="1">
+      <w:start w:val="1"/>
+      <w:numFmt w:val="bullet"/>
+      <w:lvlText w:val="o"/>
+      <w:lvlJc w:val="left"/>
+      <w:pPr>
+        <w:ind w:left="6480" w:hanging="360"/>
+      </w:pPr>
+      <w:rPr>
+        <w:rFonts w:ascii="Courier New" w:hAnsi="Courier New" w:cs="Courier New" w:hint="default"/>
+      </w:rPr>
+    </w:lvl>
+    <w:lvl w:ilvl="8" w:tplc="041A0005" w:tentative="1">
+      <w:start w:val="1"/>
+      <w:numFmt w:val="bullet"/>
+      <w:lvlText w:val=""/>
+      <w:lvlJc w:val="left"/>
+      <w:pPr>
+        <w:ind w:left="7200" w:hanging="360"/>
+      </w:pPr>
+      <w:rPr>
+        <w:rFonts w:ascii="Wingdings" w:hAnsi="Wingdings" w:hint="default"/>
+      </w:rPr>
+    </w:lvl>
+  </w:abstractNum>
   <w:num w:numId="1" w16cid:durableId="550771276">
-    <w:abstractNumId w:val="13"/>
+    <w:abstractNumId w:val="16"/>
   </w:num>
   <w:num w:numId="2" w16cid:durableId="128864754">
+    <w:abstractNumId w:val="7"/>
+  </w:num>
+  <w:num w:numId="3" w16cid:durableId="67771917">
     <w:abstractNumId w:val="6"/>
   </w:num>
-  <w:num w:numId="3" w16cid:durableId="67771917">
+  <w:num w:numId="4" w16cid:durableId="2108771470">
+    <w:abstractNumId w:val="10"/>
+  </w:num>
+  <w:num w:numId="5" w16cid:durableId="1081214079">
     <w:abstractNumId w:val="5"/>
   </w:num>
-  <w:num w:numId="4" w16cid:durableId="2108771470">
-    <w:abstractNumId w:val="9"/>
-  </w:num>
-  <w:num w:numId="5" w16cid:durableId="1081214079">
-    <w:abstractNumId w:val="4"/>
-  </w:num>
   <w:num w:numId="6" w16cid:durableId="2132940849">
-    <w:abstractNumId w:val="12"/>
+    <w:abstractNumId w:val="15"/>
   </w:num>
   <w:num w:numId="7" w16cid:durableId="1459686274">
-    <w:abstractNumId w:val="8"/>
+    <w:abstractNumId w:val="9"/>
   </w:num>
   <w:num w:numId="8" w16cid:durableId="825975744">
     <w:abstractNumId w:val="0"/>
   </w:num>
   <w:num w:numId="9" w16cid:durableId="893152396">
-    <w:abstractNumId w:val="11"/>
+    <w:abstractNumId w:val="13"/>
   </w:num>
   <w:num w:numId="10" w16cid:durableId="765275398">
     <w:abstractNumId w:val="1"/>
   </w:num>
   <w:num w:numId="11" w16cid:durableId="904530619">
-    <w:abstractNumId w:val="10"/>
+    <w:abstractNumId w:val="11"/>
   </w:num>
   <w:num w:numId="12" w16cid:durableId="887647910">
     <w:abstractNumId w:val="2"/>
   </w:num>
   <w:num w:numId="13" w16cid:durableId="899050895">
-    <w:abstractNumId w:val="7"/>
+    <w:abstractNumId w:val="8"/>
   </w:num>
   <w:num w:numId="14" w16cid:durableId="150759746">
     <w:abstractNumId w:val="3"/>
+  </w:num>
+  <w:num w:numId="15" w16cid:durableId="1578855828">
+    <w:abstractNumId w:val="14"/>
+  </w:num>
+  <w:num w:numId="16" w16cid:durableId="172452792">
+    <w:abstractNumId w:val="17"/>
+  </w:num>
+  <w:num w:numId="17" w16cid:durableId="932669958">
+    <w:abstractNumId w:val="4"/>
+  </w:num>
+  <w:num w:numId="18" w16cid:durableId="867570529">
+    <w:abstractNumId w:val="12"/>
   </w:num>
 </w:numbering>
 </file>
@@ -8248,13 +10087,57 @@
     <w:lsdException w:name="HTML Sample" w:semiHidden="1" w:unhideWhenUsed="1"/>
     <w:lsdException w:name="HTML Typewriter" w:semiHidden="1" w:unhideWhenUsed="1"/>
     <w:lsdException w:name="HTML Variable" w:semiHidden="1" w:unhideWhenUsed="1"/>
+    <w:lsdException w:name="Normal Table" w:semiHidden="1" w:unhideWhenUsed="1"/>
     <w:lsdException w:name="annotation subject" w:semiHidden="1" w:unhideWhenUsed="1"/>
     <w:lsdException w:name="No List" w:semiHidden="1" w:unhideWhenUsed="1"/>
     <w:lsdException w:name="Outline List 1" w:semiHidden="1" w:unhideWhenUsed="1"/>
     <w:lsdException w:name="Outline List 2" w:semiHidden="1" w:unhideWhenUsed="1"/>
     <w:lsdException w:name="Outline List 3" w:semiHidden="1" w:unhideWhenUsed="1"/>
+    <w:lsdException w:name="Table Simple 1" w:semiHidden="1" w:unhideWhenUsed="1"/>
+    <w:lsdException w:name="Table Simple 2" w:semiHidden="1" w:unhideWhenUsed="1"/>
+    <w:lsdException w:name="Table Simple 3" w:semiHidden="1" w:unhideWhenUsed="1"/>
+    <w:lsdException w:name="Table Classic 1" w:semiHidden="1" w:unhideWhenUsed="1"/>
+    <w:lsdException w:name="Table Classic 2" w:semiHidden="1" w:unhideWhenUsed="1"/>
+    <w:lsdException w:name="Table Classic 3" w:semiHidden="1" w:unhideWhenUsed="1"/>
+    <w:lsdException w:name="Table Classic 4" w:semiHidden="1" w:unhideWhenUsed="1"/>
+    <w:lsdException w:name="Table Colorful 1" w:semiHidden="1" w:unhideWhenUsed="1"/>
+    <w:lsdException w:name="Table Colorful 2" w:semiHidden="1" w:unhideWhenUsed="1"/>
+    <w:lsdException w:name="Table Colorful 3" w:semiHidden="1" w:unhideWhenUsed="1"/>
+    <w:lsdException w:name="Table Columns 1" w:semiHidden="1" w:unhideWhenUsed="1"/>
+    <w:lsdException w:name="Table Columns 2" w:semiHidden="1" w:unhideWhenUsed="1"/>
+    <w:lsdException w:name="Table Columns 3" w:semiHidden="1" w:unhideWhenUsed="1"/>
+    <w:lsdException w:name="Table Columns 4" w:semiHidden="1" w:unhideWhenUsed="1"/>
+    <w:lsdException w:name="Table Columns 5" w:semiHidden="1" w:unhideWhenUsed="1"/>
+    <w:lsdException w:name="Table Grid 1" w:semiHidden="1" w:unhideWhenUsed="1"/>
+    <w:lsdException w:name="Table Grid 2" w:semiHidden="1" w:unhideWhenUsed="1"/>
+    <w:lsdException w:name="Table Grid 3" w:semiHidden="1" w:unhideWhenUsed="1"/>
+    <w:lsdException w:name="Table Grid 4" w:semiHidden="1" w:unhideWhenUsed="1"/>
+    <w:lsdException w:name="Table Grid 5" w:semiHidden="1" w:unhideWhenUsed="1"/>
+    <w:lsdException w:name="Table Grid 6" w:semiHidden="1" w:unhideWhenUsed="1"/>
+    <w:lsdException w:name="Table Grid 7" w:semiHidden="1" w:unhideWhenUsed="1"/>
+    <w:lsdException w:name="Table Grid 8" w:semiHidden="1" w:unhideWhenUsed="1"/>
+    <w:lsdException w:name="Table List 1" w:semiHidden="1" w:unhideWhenUsed="1"/>
+    <w:lsdException w:name="Table List 2" w:semiHidden="1" w:unhideWhenUsed="1"/>
+    <w:lsdException w:name="Table List 3" w:semiHidden="1" w:unhideWhenUsed="1"/>
+    <w:lsdException w:name="Table List 4" w:semiHidden="1" w:unhideWhenUsed="1"/>
+    <w:lsdException w:name="Table List 5" w:semiHidden="1" w:unhideWhenUsed="1"/>
+    <w:lsdException w:name="Table List 6" w:semiHidden="1" w:unhideWhenUsed="1"/>
+    <w:lsdException w:name="Table List 7" w:semiHidden="1" w:unhideWhenUsed="1"/>
+    <w:lsdException w:name="Table List 8" w:semiHidden="1" w:unhideWhenUsed="1"/>
+    <w:lsdException w:name="Table 3D effects 1" w:semiHidden="1" w:unhideWhenUsed="1"/>
+    <w:lsdException w:name="Table 3D effects 2" w:semiHidden="1" w:unhideWhenUsed="1"/>
+    <w:lsdException w:name="Table 3D effects 3" w:semiHidden="1" w:unhideWhenUsed="1"/>
+    <w:lsdException w:name="Table Contemporary" w:semiHidden="1" w:unhideWhenUsed="1"/>
+    <w:lsdException w:name="Table Elegant" w:semiHidden="1" w:unhideWhenUsed="1"/>
+    <w:lsdException w:name="Table Professional" w:semiHidden="1" w:unhideWhenUsed="1"/>
+    <w:lsdException w:name="Table Subtle 1" w:semiHidden="1" w:unhideWhenUsed="1"/>
+    <w:lsdException w:name="Table Subtle 2" w:semiHidden="1" w:unhideWhenUsed="1"/>
+    <w:lsdException w:name="Table Web 1" w:semiHidden="1" w:unhideWhenUsed="1"/>
+    <w:lsdException w:name="Table Web 2" w:semiHidden="1" w:unhideWhenUsed="1"/>
+    <w:lsdException w:name="Table Web 3" w:semiHidden="1" w:unhideWhenUsed="1"/>
     <w:lsdException w:name="Balloon Text" w:semiHidden="1" w:unhideWhenUsed="1"/>
     <w:lsdException w:name="Table Grid" w:uiPriority="39"/>
+    <w:lsdException w:name="Table Theme" w:semiHidden="1" w:unhideWhenUsed="1"/>
     <w:lsdException w:name="Placeholder Text" w:semiHidden="1"/>
     <w:lsdException w:name="No Spacing" w:uiPriority="1" w:qFormat="1"/>
     <w:lsdException w:name="Light Shading" w:uiPriority="60"/>

</xml_diff>